<commit_message>
Fixed soderzanie v FORMAL_NOSTI
</commit_message>
<xml_diff>
--- a/explanatory_notes/FORMAL_NOSTI.docx
+++ b/explanatory_notes/FORMAL_NOSTI.docx
@@ -2144,55 +2144,16 @@
             </w:rPr>
             <w:fldChar w:fldCharType="separate"/>
           </w:r>
-          <w:hyperlink w:anchor="_Toc483674075" w:history="1">
-            <w:r>
-              <w:rPr>
-                <w:rStyle w:val="Hyperlink"/>
-              </w:rPr>
-              <w:t>Введение</w:t>
-            </w:r>
-            <w:r>
-              <w:rPr>
-                <w:webHidden/>
-              </w:rPr>
-              <w:tab/>
-            </w:r>
-            <w:r>
-              <w:rPr>
-                <w:webHidden/>
-              </w:rPr>
-              <w:fldChar w:fldCharType="begin"/>
-            </w:r>
-            <w:r>
-              <w:rPr>
-                <w:webHidden/>
-              </w:rPr>
-              <w:instrText xml:space="preserve"> PAGEREF _Toc483674075 \h </w:instrText>
-            </w:r>
-            <w:r>
-              <w:rPr>
-                <w:webHidden/>
-              </w:rPr>
-            </w:r>
-            <w:r>
-              <w:rPr>
-                <w:webHidden/>
-              </w:rPr>
-              <w:fldChar w:fldCharType="separate"/>
-            </w:r>
-            <w:r>
-              <w:rPr>
-                <w:webHidden/>
-              </w:rPr>
-              <w:t>6</w:t>
-            </w:r>
-            <w:r>
-              <w:rPr>
-                <w:webHidden/>
-              </w:rPr>
-              <w:fldChar w:fldCharType="end"/>
-            </w:r>
-          </w:hyperlink>
+          <w:r>
+            <w:t>Введение</w:t>
+          </w:r>
+          <w:r>
+            <w:rPr>
+              <w:webHidden/>
+            </w:rPr>
+            <w:tab/>
+            <w:t>6</w:t>
+          </w:r>
         </w:p>
         <w:p>
           <w:pPr>
@@ -2201,55 +2162,16 @@
               <w:rFonts w:eastAsiaTheme="minorEastAsia"/>
             </w:rPr>
           </w:pPr>
-          <w:hyperlink w:anchor="_Toc483674076" w:history="1">
-            <w:r>
-              <w:rPr>
-                <w:rStyle w:val="Hyperlink"/>
-              </w:rPr>
-              <w:t>1 Анализ прототипов, литературных источников и формирование требований к проектируемому программному средству</w:t>
-            </w:r>
-            <w:r>
-              <w:rPr>
-                <w:webHidden/>
-              </w:rPr>
-              <w:tab/>
-            </w:r>
-            <w:r>
-              <w:rPr>
-                <w:webHidden/>
-              </w:rPr>
-              <w:fldChar w:fldCharType="begin"/>
-            </w:r>
-            <w:r>
-              <w:rPr>
-                <w:webHidden/>
-              </w:rPr>
-              <w:instrText xml:space="preserve"> PAGEREF _Toc483674076 \h </w:instrText>
-            </w:r>
-            <w:r>
-              <w:rPr>
-                <w:webHidden/>
-              </w:rPr>
-            </w:r>
-            <w:r>
-              <w:rPr>
-                <w:webHidden/>
-              </w:rPr>
-              <w:fldChar w:fldCharType="separate"/>
-            </w:r>
-            <w:r>
-              <w:rPr>
-                <w:webHidden/>
-              </w:rPr>
-              <w:t>8</w:t>
-            </w:r>
-            <w:r>
-              <w:rPr>
-                <w:webHidden/>
-              </w:rPr>
-              <w:fldChar w:fldCharType="end"/>
-            </w:r>
-          </w:hyperlink>
+          <w:r>
+            <w:t>1 Анализ прототипов, литературных источников и формирование требований к проектируемому программному средству</w:t>
+          </w:r>
+          <w:r>
+            <w:rPr>
+              <w:webHidden/>
+            </w:rPr>
+            <w:tab/>
+            <w:t>8</w:t>
+          </w:r>
         </w:p>
         <w:p>
           <w:pPr>
@@ -2261,80 +2183,25 @@
               <w:szCs w:val="28"/>
             </w:rPr>
           </w:pPr>
-          <w:hyperlink w:anchor="_Toc483674077" w:history="1">
-            <w:r>
-              <w:rPr>
-                <w:rStyle w:val="Hyperlink"/>
-                <w:rFonts w:ascii="Times New Roman" w:hAnsi="Times New Roman" w:cs="Times New Roman"/>
-                <w:noProof/>
-                <w:sz w:val="28"/>
-                <w:szCs w:val="28"/>
-              </w:rPr>
-              <w:t>1.1 Формирование требований к программному средству</w:t>
-            </w:r>
-            <w:r>
-              <w:rPr>
-                <w:noProof/>
-                <w:webHidden/>
-                <w:sz w:val="28"/>
-                <w:szCs w:val="28"/>
-              </w:rPr>
-              <w:tab/>
-            </w:r>
-            <w:r>
-              <w:rPr>
-                <w:noProof/>
-                <w:webHidden/>
-                <w:sz w:val="28"/>
-                <w:szCs w:val="28"/>
-              </w:rPr>
-              <w:fldChar w:fldCharType="begin"/>
-            </w:r>
-            <w:r>
-              <w:rPr>
-                <w:noProof/>
-                <w:webHidden/>
-                <w:sz w:val="28"/>
-                <w:szCs w:val="28"/>
-              </w:rPr>
-              <w:instrText xml:space="preserve"> PAGEREF _Toc483674077 \h </w:instrText>
-            </w:r>
-            <w:r>
-              <w:rPr>
-                <w:noProof/>
-                <w:webHidden/>
-                <w:sz w:val="28"/>
-                <w:szCs w:val="28"/>
-              </w:rPr>
-            </w:r>
-            <w:r>
-              <w:rPr>
-                <w:noProof/>
-                <w:webHidden/>
-                <w:sz w:val="28"/>
-                <w:szCs w:val="28"/>
-              </w:rPr>
-              <w:fldChar w:fldCharType="separate"/>
-            </w:r>
-            <w:r>
-              <w:rPr>
-                <w:noProof/>
-                <w:webHidden/>
-                <w:sz w:val="28"/>
-                <w:szCs w:val="28"/>
-              </w:rPr>
-              <w:t>8</w:t>
-            </w:r>
-            <w:r>
-              <w:rPr>
-                <w:noProof/>
-                <w:webHidden/>
-                <w:sz w:val="28"/>
-                <w:szCs w:val="28"/>
-              </w:rPr>
-              <w:fldChar w:fldCharType="end"/>
-            </w:r>
-          </w:hyperlink>
+          <w:r>
+            <w:rPr>
+              <w:rFonts w:ascii="Times New Roman" w:hAnsi="Times New Roman" w:cs="Times New Roman"/>
+              <w:noProof/>
+              <w:sz w:val="28"/>
+              <w:szCs w:val="28"/>
+            </w:rPr>
+            <w:t>1.1 Формирование требований к программному средству</w:t>
+          </w:r>
+          <w:r>
+            <w:rPr>
+              <w:noProof/>
+              <w:webHidden/>
+              <w:sz w:val="28"/>
+              <w:szCs w:val="28"/>
+            </w:rPr>
+            <w:tab/>
+            <w:t>8</w:t>
+          </w:r>
         </w:p>
         <w:p>
           <w:pPr>
@@ -2346,80 +2213,25 @@
               <w:szCs w:val="28"/>
             </w:rPr>
           </w:pPr>
-          <w:hyperlink w:anchor="_Toc483674078" w:history="1">
-            <w:r>
-              <w:rPr>
-                <w:rStyle w:val="Hyperlink"/>
-                <w:rFonts w:ascii="Times New Roman" w:hAnsi="Times New Roman" w:cs="Times New Roman"/>
-                <w:noProof/>
-                <w:sz w:val="28"/>
-                <w:szCs w:val="28"/>
-              </w:rPr>
-              <w:t>1.2 Обзор существующих аналогов</w:t>
-            </w:r>
-            <w:r>
-              <w:rPr>
-                <w:noProof/>
-                <w:webHidden/>
-                <w:sz w:val="28"/>
-                <w:szCs w:val="28"/>
-              </w:rPr>
-              <w:tab/>
-            </w:r>
-            <w:r>
-              <w:rPr>
-                <w:noProof/>
-                <w:webHidden/>
-                <w:sz w:val="28"/>
-                <w:szCs w:val="28"/>
-              </w:rPr>
-              <w:fldChar w:fldCharType="begin"/>
-            </w:r>
-            <w:r>
-              <w:rPr>
-                <w:noProof/>
-                <w:webHidden/>
-                <w:sz w:val="28"/>
-                <w:szCs w:val="28"/>
-              </w:rPr>
-              <w:instrText xml:space="preserve"> PAGEREF _Toc483674078 \h </w:instrText>
-            </w:r>
-            <w:r>
-              <w:rPr>
-                <w:noProof/>
-                <w:webHidden/>
-                <w:sz w:val="28"/>
-                <w:szCs w:val="28"/>
-              </w:rPr>
-            </w:r>
-            <w:r>
-              <w:rPr>
-                <w:noProof/>
-                <w:webHidden/>
-                <w:sz w:val="28"/>
-                <w:szCs w:val="28"/>
-              </w:rPr>
-              <w:fldChar w:fldCharType="separate"/>
-            </w:r>
-            <w:r>
-              <w:rPr>
-                <w:noProof/>
-                <w:webHidden/>
-                <w:sz w:val="28"/>
-                <w:szCs w:val="28"/>
-              </w:rPr>
-              <w:t>13</w:t>
-            </w:r>
-            <w:r>
-              <w:rPr>
-                <w:noProof/>
-                <w:webHidden/>
-                <w:sz w:val="28"/>
-                <w:szCs w:val="28"/>
-              </w:rPr>
-              <w:fldChar w:fldCharType="end"/>
-            </w:r>
-          </w:hyperlink>
+          <w:r>
+            <w:rPr>
+              <w:rFonts w:ascii="Times New Roman" w:hAnsi="Times New Roman" w:cs="Times New Roman"/>
+              <w:noProof/>
+              <w:sz w:val="28"/>
+              <w:szCs w:val="28"/>
+            </w:rPr>
+            <w:t>1.2 Обзор существующих аналогов</w:t>
+          </w:r>
+          <w:r>
+            <w:rPr>
+              <w:noProof/>
+              <w:webHidden/>
+              <w:sz w:val="28"/>
+              <w:szCs w:val="28"/>
+            </w:rPr>
+            <w:tab/>
+            <w:t>13</w:t>
+          </w:r>
         </w:p>
         <w:p>
           <w:pPr>
@@ -2431,80 +2243,25 @@
               <w:szCs w:val="28"/>
             </w:rPr>
           </w:pPr>
-          <w:hyperlink w:anchor="_Toc483674079" w:history="1">
-            <w:r>
-              <w:rPr>
-                <w:rStyle w:val="Hyperlink"/>
-                <w:rFonts w:ascii="Times New Roman" w:hAnsi="Times New Roman" w:cs="Times New Roman"/>
-                <w:noProof/>
-                <w:sz w:val="28"/>
-                <w:szCs w:val="28"/>
-              </w:rPr>
-              <w:t>1.3 Обоснование выбора языка разработки и баз данных</w:t>
-            </w:r>
-            <w:r>
-              <w:rPr>
-                <w:noProof/>
-                <w:webHidden/>
-                <w:sz w:val="28"/>
-                <w:szCs w:val="28"/>
-              </w:rPr>
-              <w:tab/>
-            </w:r>
-            <w:r>
-              <w:rPr>
-                <w:noProof/>
-                <w:webHidden/>
-                <w:sz w:val="28"/>
-                <w:szCs w:val="28"/>
-              </w:rPr>
-              <w:fldChar w:fldCharType="begin"/>
-            </w:r>
-            <w:r>
-              <w:rPr>
-                <w:noProof/>
-                <w:webHidden/>
-                <w:sz w:val="28"/>
-                <w:szCs w:val="28"/>
-              </w:rPr>
-              <w:instrText xml:space="preserve"> PAGEREF _Toc483674079 \h </w:instrText>
-            </w:r>
-            <w:r>
-              <w:rPr>
-                <w:noProof/>
-                <w:webHidden/>
-                <w:sz w:val="28"/>
-                <w:szCs w:val="28"/>
-              </w:rPr>
-            </w:r>
-            <w:r>
-              <w:rPr>
-                <w:noProof/>
-                <w:webHidden/>
-                <w:sz w:val="28"/>
-                <w:szCs w:val="28"/>
-              </w:rPr>
-              <w:fldChar w:fldCharType="separate"/>
-            </w:r>
-            <w:r>
-              <w:rPr>
-                <w:noProof/>
-                <w:webHidden/>
-                <w:sz w:val="28"/>
-                <w:szCs w:val="28"/>
-              </w:rPr>
-              <w:t>19</w:t>
-            </w:r>
-            <w:r>
-              <w:rPr>
-                <w:noProof/>
-                <w:webHidden/>
-                <w:sz w:val="28"/>
-                <w:szCs w:val="28"/>
-              </w:rPr>
-              <w:fldChar w:fldCharType="end"/>
-            </w:r>
-          </w:hyperlink>
+          <w:r>
+            <w:rPr>
+              <w:rFonts w:ascii="Times New Roman" w:hAnsi="Times New Roman" w:cs="Times New Roman"/>
+              <w:noProof/>
+              <w:sz w:val="28"/>
+              <w:szCs w:val="28"/>
+            </w:rPr>
+            <w:t>1.3 Обоснование выбора языка разработки и баз данных</w:t>
+          </w:r>
+          <w:r>
+            <w:rPr>
+              <w:noProof/>
+              <w:webHidden/>
+              <w:sz w:val="28"/>
+              <w:szCs w:val="28"/>
+            </w:rPr>
+            <w:tab/>
+            <w:t>19</w:t>
+          </w:r>
         </w:p>
         <w:p>
           <w:pPr>
@@ -2516,80 +2273,25 @@
               <w:szCs w:val="28"/>
             </w:rPr>
           </w:pPr>
-          <w:hyperlink w:anchor="_Toc483674080" w:history="1">
-            <w:r>
-              <w:rPr>
-                <w:rStyle w:val="Hyperlink"/>
-                <w:rFonts w:ascii="Times New Roman" w:hAnsi="Times New Roman" w:cs="Times New Roman"/>
-                <w:noProof/>
-                <w:sz w:val="28"/>
-                <w:szCs w:val="28"/>
-              </w:rPr>
-              <w:t>1.4 Требования к программному средству</w:t>
-            </w:r>
-            <w:r>
-              <w:rPr>
-                <w:noProof/>
-                <w:webHidden/>
-                <w:sz w:val="28"/>
-                <w:szCs w:val="28"/>
-              </w:rPr>
-              <w:tab/>
-            </w:r>
-            <w:r>
-              <w:rPr>
-                <w:noProof/>
-                <w:webHidden/>
-                <w:sz w:val="28"/>
-                <w:szCs w:val="28"/>
-              </w:rPr>
-              <w:fldChar w:fldCharType="begin"/>
-            </w:r>
-            <w:r>
-              <w:rPr>
-                <w:noProof/>
-                <w:webHidden/>
-                <w:sz w:val="28"/>
-                <w:szCs w:val="28"/>
-              </w:rPr>
-              <w:instrText xml:space="preserve"> PAGEREF _Toc483674080 \h </w:instrText>
-            </w:r>
-            <w:r>
-              <w:rPr>
-                <w:noProof/>
-                <w:webHidden/>
-                <w:sz w:val="28"/>
-                <w:szCs w:val="28"/>
-              </w:rPr>
-            </w:r>
-            <w:r>
-              <w:rPr>
-                <w:noProof/>
-                <w:webHidden/>
-                <w:sz w:val="28"/>
-                <w:szCs w:val="28"/>
-              </w:rPr>
-              <w:fldChar w:fldCharType="separate"/>
-            </w:r>
-            <w:r>
-              <w:rPr>
-                <w:noProof/>
-                <w:webHidden/>
-                <w:sz w:val="28"/>
-                <w:szCs w:val="28"/>
-              </w:rPr>
-              <w:t>22</w:t>
-            </w:r>
-            <w:r>
-              <w:rPr>
-                <w:noProof/>
-                <w:webHidden/>
-                <w:sz w:val="28"/>
-                <w:szCs w:val="28"/>
-              </w:rPr>
-              <w:fldChar w:fldCharType="end"/>
-            </w:r>
-          </w:hyperlink>
+          <w:r>
+            <w:rPr>
+              <w:rFonts w:ascii="Times New Roman" w:hAnsi="Times New Roman" w:cs="Times New Roman"/>
+              <w:noProof/>
+              <w:sz w:val="28"/>
+              <w:szCs w:val="28"/>
+            </w:rPr>
+            <w:t>1.4 Требования к программному средству</w:t>
+          </w:r>
+          <w:r>
+            <w:rPr>
+              <w:noProof/>
+              <w:webHidden/>
+              <w:sz w:val="28"/>
+              <w:szCs w:val="28"/>
+            </w:rPr>
+            <w:tab/>
+            <w:t>22</w:t>
+          </w:r>
         </w:p>
         <w:p>
           <w:pPr>
@@ -2598,55 +2300,16 @@
               <w:rFonts w:eastAsiaTheme="minorEastAsia"/>
             </w:rPr>
           </w:pPr>
-          <w:hyperlink w:anchor="_Toc483674081" w:history="1">
-            <w:r>
-              <w:rPr>
-                <w:rStyle w:val="Hyperlink"/>
-              </w:rPr>
-              <w:t>2 Моделирование предметной области и разработка функциональных требований к программному средству</w:t>
-            </w:r>
-            <w:r>
-              <w:rPr>
-                <w:webHidden/>
-              </w:rPr>
-              <w:tab/>
-            </w:r>
-            <w:r>
-              <w:rPr>
-                <w:webHidden/>
-              </w:rPr>
-              <w:fldChar w:fldCharType="begin"/>
-            </w:r>
-            <w:r>
-              <w:rPr>
-                <w:webHidden/>
-              </w:rPr>
-              <w:instrText xml:space="preserve"> PAGEREF _Toc483674081 \h </w:instrText>
-            </w:r>
-            <w:r>
-              <w:rPr>
-                <w:webHidden/>
-              </w:rPr>
-            </w:r>
-            <w:r>
-              <w:rPr>
-                <w:webHidden/>
-              </w:rPr>
-              <w:fldChar w:fldCharType="separate"/>
-            </w:r>
-            <w:r>
-              <w:rPr>
-                <w:webHidden/>
-              </w:rPr>
-              <w:t>24</w:t>
-            </w:r>
-            <w:r>
-              <w:rPr>
-                <w:webHidden/>
-              </w:rPr>
-              <w:fldChar w:fldCharType="end"/>
-            </w:r>
-          </w:hyperlink>
+          <w:r>
+            <w:t>2 Моделирование предметной области и разработка функциональных требований к программному средству</w:t>
+          </w:r>
+          <w:r>
+            <w:rPr>
+              <w:webHidden/>
+            </w:rPr>
+            <w:tab/>
+            <w:t>24</w:t>
+          </w:r>
         </w:p>
         <w:p>
           <w:pPr>
@@ -2658,80 +2321,25 @@
               <w:szCs w:val="28"/>
             </w:rPr>
           </w:pPr>
-          <w:hyperlink w:anchor="_Toc483674082" w:history="1">
-            <w:r>
-              <w:rPr>
-                <w:rStyle w:val="Hyperlink"/>
-                <w:rFonts w:ascii="Times New Roman" w:hAnsi="Times New Roman" w:cs="Times New Roman"/>
-                <w:noProof/>
-                <w:sz w:val="28"/>
-                <w:szCs w:val="28"/>
-              </w:rPr>
-              <w:t>2.1 Диаграмма прецедентов</w:t>
-            </w:r>
-            <w:r>
-              <w:rPr>
-                <w:noProof/>
-                <w:webHidden/>
-                <w:sz w:val="28"/>
-                <w:szCs w:val="28"/>
-              </w:rPr>
-              <w:tab/>
-            </w:r>
-            <w:r>
-              <w:rPr>
-                <w:noProof/>
-                <w:webHidden/>
-                <w:sz w:val="28"/>
-                <w:szCs w:val="28"/>
-              </w:rPr>
-              <w:fldChar w:fldCharType="begin"/>
-            </w:r>
-            <w:r>
-              <w:rPr>
-                <w:noProof/>
-                <w:webHidden/>
-                <w:sz w:val="28"/>
-                <w:szCs w:val="28"/>
-              </w:rPr>
-              <w:instrText xml:space="preserve"> PAGEREF _Toc483674082 \h </w:instrText>
-            </w:r>
-            <w:r>
-              <w:rPr>
-                <w:noProof/>
-                <w:webHidden/>
-                <w:sz w:val="28"/>
-                <w:szCs w:val="28"/>
-              </w:rPr>
-            </w:r>
-            <w:r>
-              <w:rPr>
-                <w:noProof/>
-                <w:webHidden/>
-                <w:sz w:val="28"/>
-                <w:szCs w:val="28"/>
-              </w:rPr>
-              <w:fldChar w:fldCharType="separate"/>
-            </w:r>
-            <w:r>
-              <w:rPr>
-                <w:noProof/>
-                <w:webHidden/>
-                <w:sz w:val="28"/>
-                <w:szCs w:val="28"/>
-              </w:rPr>
-              <w:t>24</w:t>
-            </w:r>
-            <w:r>
-              <w:rPr>
-                <w:noProof/>
-                <w:webHidden/>
-                <w:sz w:val="28"/>
-                <w:szCs w:val="28"/>
-              </w:rPr>
-              <w:fldChar w:fldCharType="end"/>
-            </w:r>
-          </w:hyperlink>
+          <w:r>
+            <w:rPr>
+              <w:rFonts w:ascii="Times New Roman" w:hAnsi="Times New Roman" w:cs="Times New Roman"/>
+              <w:noProof/>
+              <w:sz w:val="28"/>
+              <w:szCs w:val="28"/>
+            </w:rPr>
+            <w:t>2.1 Диаграмма прецедентов</w:t>
+          </w:r>
+          <w:r>
+            <w:rPr>
+              <w:noProof/>
+              <w:webHidden/>
+              <w:sz w:val="28"/>
+              <w:szCs w:val="28"/>
+            </w:rPr>
+            <w:tab/>
+            <w:t>24</w:t>
+          </w:r>
         </w:p>
         <w:p>
           <w:pPr>
@@ -2743,80 +2351,25 @@
               <w:szCs w:val="28"/>
             </w:rPr>
           </w:pPr>
-          <w:hyperlink w:anchor="_Toc483674083" w:history="1">
-            <w:r>
-              <w:rPr>
-                <w:rStyle w:val="Hyperlink"/>
-                <w:rFonts w:ascii="Times New Roman" w:hAnsi="Times New Roman" w:cs="Times New Roman"/>
-                <w:noProof/>
-                <w:sz w:val="28"/>
-                <w:szCs w:val="28"/>
-              </w:rPr>
-              <w:t>2.2 Общие требования к программному средству</w:t>
-            </w:r>
-            <w:r>
-              <w:rPr>
-                <w:noProof/>
-                <w:webHidden/>
-                <w:sz w:val="28"/>
-                <w:szCs w:val="28"/>
-              </w:rPr>
-              <w:tab/>
-            </w:r>
-            <w:r>
-              <w:rPr>
-                <w:noProof/>
-                <w:webHidden/>
-                <w:sz w:val="28"/>
-                <w:szCs w:val="28"/>
-              </w:rPr>
-              <w:fldChar w:fldCharType="begin"/>
-            </w:r>
-            <w:r>
-              <w:rPr>
-                <w:noProof/>
-                <w:webHidden/>
-                <w:sz w:val="28"/>
-                <w:szCs w:val="28"/>
-              </w:rPr>
-              <w:instrText xml:space="preserve"> PAGEREF _Toc483674083 \h </w:instrText>
-            </w:r>
-            <w:r>
-              <w:rPr>
-                <w:noProof/>
-                <w:webHidden/>
-                <w:sz w:val="28"/>
-                <w:szCs w:val="28"/>
-              </w:rPr>
-            </w:r>
-            <w:r>
-              <w:rPr>
-                <w:noProof/>
-                <w:webHidden/>
-                <w:sz w:val="28"/>
-                <w:szCs w:val="28"/>
-              </w:rPr>
-              <w:fldChar w:fldCharType="separate"/>
-            </w:r>
-            <w:r>
-              <w:rPr>
-                <w:noProof/>
-                <w:webHidden/>
-                <w:sz w:val="28"/>
-                <w:szCs w:val="28"/>
-              </w:rPr>
-              <w:t>27</w:t>
-            </w:r>
-            <w:r>
-              <w:rPr>
-                <w:noProof/>
-                <w:webHidden/>
-                <w:sz w:val="28"/>
-                <w:szCs w:val="28"/>
-              </w:rPr>
-              <w:fldChar w:fldCharType="end"/>
-            </w:r>
-          </w:hyperlink>
+          <w:r>
+            <w:rPr>
+              <w:rFonts w:ascii="Times New Roman" w:hAnsi="Times New Roman" w:cs="Times New Roman"/>
+              <w:noProof/>
+              <w:sz w:val="28"/>
+              <w:szCs w:val="28"/>
+            </w:rPr>
+            <w:t>2.2 Общие требования к программному средству</w:t>
+          </w:r>
+          <w:r>
+            <w:rPr>
+              <w:noProof/>
+              <w:webHidden/>
+              <w:sz w:val="28"/>
+              <w:szCs w:val="28"/>
+            </w:rPr>
+            <w:tab/>
+            <w:t>27</w:t>
+          </w:r>
         </w:p>
         <w:p>
           <w:pPr>
@@ -2828,80 +2381,25 @@
               <w:szCs w:val="28"/>
             </w:rPr>
           </w:pPr>
-          <w:hyperlink w:anchor="_Toc483674084" w:history="1">
-            <w:r>
-              <w:rPr>
-                <w:rStyle w:val="Hyperlink"/>
-                <w:rFonts w:ascii="Times New Roman" w:hAnsi="Times New Roman" w:cs="Times New Roman"/>
-                <w:noProof/>
-                <w:sz w:val="28"/>
-                <w:szCs w:val="28"/>
-              </w:rPr>
-              <w:t>2.3 Спецификация функциональных требований</w:t>
-            </w:r>
-            <w:r>
-              <w:rPr>
-                <w:noProof/>
-                <w:webHidden/>
-                <w:sz w:val="28"/>
-                <w:szCs w:val="28"/>
-              </w:rPr>
-              <w:tab/>
-            </w:r>
-            <w:r>
-              <w:rPr>
-                <w:noProof/>
-                <w:webHidden/>
-                <w:sz w:val="28"/>
-                <w:szCs w:val="28"/>
-              </w:rPr>
-              <w:fldChar w:fldCharType="begin"/>
-            </w:r>
-            <w:r>
-              <w:rPr>
-                <w:noProof/>
-                <w:webHidden/>
-                <w:sz w:val="28"/>
-                <w:szCs w:val="28"/>
-              </w:rPr>
-              <w:instrText xml:space="preserve"> PAGEREF _Toc483674084 \h </w:instrText>
-            </w:r>
-            <w:r>
-              <w:rPr>
-                <w:noProof/>
-                <w:webHidden/>
-                <w:sz w:val="28"/>
-                <w:szCs w:val="28"/>
-              </w:rPr>
-            </w:r>
-            <w:r>
-              <w:rPr>
-                <w:noProof/>
-                <w:webHidden/>
-                <w:sz w:val="28"/>
-                <w:szCs w:val="28"/>
-              </w:rPr>
-              <w:fldChar w:fldCharType="separate"/>
-            </w:r>
-            <w:r>
-              <w:rPr>
-                <w:noProof/>
-                <w:webHidden/>
-                <w:sz w:val="28"/>
-                <w:szCs w:val="28"/>
-              </w:rPr>
-              <w:t>28</w:t>
-            </w:r>
-            <w:r>
-              <w:rPr>
-                <w:noProof/>
-                <w:webHidden/>
-                <w:sz w:val="28"/>
-                <w:szCs w:val="28"/>
-              </w:rPr>
-              <w:fldChar w:fldCharType="end"/>
-            </w:r>
-          </w:hyperlink>
+          <w:r>
+            <w:rPr>
+              <w:rFonts w:ascii="Times New Roman" w:hAnsi="Times New Roman" w:cs="Times New Roman"/>
+              <w:noProof/>
+              <w:sz w:val="28"/>
+              <w:szCs w:val="28"/>
+            </w:rPr>
+            <w:t>2.3 Спецификация функциональных требований</w:t>
+          </w:r>
+          <w:r>
+            <w:rPr>
+              <w:noProof/>
+              <w:webHidden/>
+              <w:sz w:val="28"/>
+              <w:szCs w:val="28"/>
+            </w:rPr>
+            <w:tab/>
+            <w:t>28</w:t>
+          </w:r>
         </w:p>
         <w:p>
           <w:pPr>
@@ -2910,55 +2408,16 @@
               <w:rFonts w:eastAsiaTheme="minorEastAsia"/>
             </w:rPr>
           </w:pPr>
-          <w:hyperlink w:anchor="_Toc483674085" w:history="1">
-            <w:r>
-              <w:rPr>
-                <w:rStyle w:val="Hyperlink"/>
-              </w:rPr>
-              <w:t>3 Проектирование программного средства</w:t>
-            </w:r>
-            <w:r>
-              <w:rPr>
-                <w:webHidden/>
-              </w:rPr>
-              <w:tab/>
-            </w:r>
-            <w:r>
-              <w:rPr>
-                <w:webHidden/>
-              </w:rPr>
-              <w:fldChar w:fldCharType="begin"/>
-            </w:r>
-            <w:r>
-              <w:rPr>
-                <w:webHidden/>
-              </w:rPr>
-              <w:instrText xml:space="preserve"> PAGEREF _Toc483674085 \h </w:instrText>
-            </w:r>
-            <w:r>
-              <w:rPr>
-                <w:webHidden/>
-              </w:rPr>
-            </w:r>
-            <w:r>
-              <w:rPr>
-                <w:webHidden/>
-              </w:rPr>
-              <w:fldChar w:fldCharType="separate"/>
-            </w:r>
-            <w:r>
-              <w:rPr>
-                <w:webHidden/>
-              </w:rPr>
-              <w:t>29</w:t>
-            </w:r>
-            <w:r>
-              <w:rPr>
-                <w:webHidden/>
-              </w:rPr>
-              <w:fldChar w:fldCharType="end"/>
-            </w:r>
-          </w:hyperlink>
+          <w:r>
+            <w:t>3 Проектирование программного средства</w:t>
+          </w:r>
+          <w:r>
+            <w:rPr>
+              <w:webHidden/>
+            </w:rPr>
+            <w:tab/>
+            <w:t>29</w:t>
+          </w:r>
         </w:p>
         <w:p>
           <w:pPr>
@@ -2970,80 +2429,25 @@
               <w:szCs w:val="28"/>
             </w:rPr>
           </w:pPr>
-          <w:hyperlink w:anchor="_Toc483674086" w:history="1">
-            <w:r>
-              <w:rPr>
-                <w:rStyle w:val="Hyperlink"/>
-                <w:rFonts w:ascii="Times New Roman" w:hAnsi="Times New Roman" w:cs="Times New Roman"/>
-                <w:noProof/>
-                <w:sz w:val="28"/>
-                <w:szCs w:val="28"/>
-              </w:rPr>
-              <w:t>3.1 Разработка схемы работы программы</w:t>
-            </w:r>
-            <w:r>
-              <w:rPr>
-                <w:noProof/>
-                <w:webHidden/>
-                <w:sz w:val="28"/>
-                <w:szCs w:val="28"/>
-              </w:rPr>
-              <w:tab/>
-            </w:r>
-            <w:r>
-              <w:rPr>
-                <w:noProof/>
-                <w:webHidden/>
-                <w:sz w:val="28"/>
-                <w:szCs w:val="28"/>
-              </w:rPr>
-              <w:fldChar w:fldCharType="begin"/>
-            </w:r>
-            <w:r>
-              <w:rPr>
-                <w:noProof/>
-                <w:webHidden/>
-                <w:sz w:val="28"/>
-                <w:szCs w:val="28"/>
-              </w:rPr>
-              <w:instrText xml:space="preserve"> PAGEREF _Toc483674086 \h </w:instrText>
-            </w:r>
-            <w:r>
-              <w:rPr>
-                <w:noProof/>
-                <w:webHidden/>
-                <w:sz w:val="28"/>
-                <w:szCs w:val="28"/>
-              </w:rPr>
-            </w:r>
-            <w:r>
-              <w:rPr>
-                <w:noProof/>
-                <w:webHidden/>
-                <w:sz w:val="28"/>
-                <w:szCs w:val="28"/>
-              </w:rPr>
-              <w:fldChar w:fldCharType="separate"/>
-            </w:r>
-            <w:r>
-              <w:rPr>
-                <w:noProof/>
-                <w:webHidden/>
-                <w:sz w:val="28"/>
-                <w:szCs w:val="28"/>
-              </w:rPr>
-              <w:t>29</w:t>
-            </w:r>
-            <w:r>
-              <w:rPr>
-                <w:noProof/>
-                <w:webHidden/>
-                <w:sz w:val="28"/>
-                <w:szCs w:val="28"/>
-              </w:rPr>
-              <w:fldChar w:fldCharType="end"/>
-            </w:r>
-          </w:hyperlink>
+          <w:r>
+            <w:rPr>
+              <w:rFonts w:ascii="Times New Roman" w:hAnsi="Times New Roman" w:cs="Times New Roman"/>
+              <w:noProof/>
+              <w:sz w:val="28"/>
+              <w:szCs w:val="28"/>
+            </w:rPr>
+            <w:t>3.1 Разработка схемы работы программы</w:t>
+          </w:r>
+          <w:r>
+            <w:rPr>
+              <w:noProof/>
+              <w:webHidden/>
+              <w:sz w:val="28"/>
+              <w:szCs w:val="28"/>
+            </w:rPr>
+            <w:tab/>
+            <w:t>29</w:t>
+          </w:r>
         </w:p>
         <w:p>
           <w:pPr>
@@ -3055,80 +2459,25 @@
               <w:szCs w:val="28"/>
             </w:rPr>
           </w:pPr>
-          <w:hyperlink w:anchor="_Toc483674087" w:history="1">
-            <w:r>
-              <w:rPr>
-                <w:rStyle w:val="Hyperlink"/>
-                <w:rFonts w:ascii="Times New Roman" w:hAnsi="Times New Roman" w:cs="Times New Roman"/>
-                <w:noProof/>
-                <w:sz w:val="28"/>
-                <w:szCs w:val="28"/>
-              </w:rPr>
-              <w:t>3.2 Разработка алгоритма редактирования ассета</w:t>
-            </w:r>
-            <w:r>
-              <w:rPr>
-                <w:noProof/>
-                <w:webHidden/>
-                <w:sz w:val="28"/>
-                <w:szCs w:val="28"/>
-              </w:rPr>
-              <w:tab/>
-            </w:r>
-            <w:r>
-              <w:rPr>
-                <w:noProof/>
-                <w:webHidden/>
-                <w:sz w:val="28"/>
-                <w:szCs w:val="28"/>
-              </w:rPr>
-              <w:fldChar w:fldCharType="begin"/>
-            </w:r>
-            <w:r>
-              <w:rPr>
-                <w:noProof/>
-                <w:webHidden/>
-                <w:sz w:val="28"/>
-                <w:szCs w:val="28"/>
-              </w:rPr>
-              <w:instrText xml:space="preserve"> PAGEREF _Toc483674087 \h </w:instrText>
-            </w:r>
-            <w:r>
-              <w:rPr>
-                <w:noProof/>
-                <w:webHidden/>
-                <w:sz w:val="28"/>
-                <w:szCs w:val="28"/>
-              </w:rPr>
-            </w:r>
-            <w:r>
-              <w:rPr>
-                <w:noProof/>
-                <w:webHidden/>
-                <w:sz w:val="28"/>
-                <w:szCs w:val="28"/>
-              </w:rPr>
-              <w:fldChar w:fldCharType="separate"/>
-            </w:r>
-            <w:r>
-              <w:rPr>
-                <w:noProof/>
-                <w:webHidden/>
-                <w:sz w:val="28"/>
-                <w:szCs w:val="28"/>
-              </w:rPr>
-              <w:t>31</w:t>
-            </w:r>
-            <w:r>
-              <w:rPr>
-                <w:noProof/>
-                <w:webHidden/>
-                <w:sz w:val="28"/>
-                <w:szCs w:val="28"/>
-              </w:rPr>
-              <w:fldChar w:fldCharType="end"/>
-            </w:r>
-          </w:hyperlink>
+          <w:r>
+            <w:rPr>
+              <w:rFonts w:ascii="Times New Roman" w:hAnsi="Times New Roman" w:cs="Times New Roman"/>
+              <w:noProof/>
+              <w:sz w:val="28"/>
+              <w:szCs w:val="28"/>
+            </w:rPr>
+            <w:t>3.2 Разработка алгоритма редактирования ассета</w:t>
+          </w:r>
+          <w:r>
+            <w:rPr>
+              <w:noProof/>
+              <w:webHidden/>
+              <w:sz w:val="28"/>
+              <w:szCs w:val="28"/>
+            </w:rPr>
+            <w:tab/>
+            <w:t>31</w:t>
+          </w:r>
         </w:p>
         <w:p>
           <w:pPr>
@@ -3140,80 +2489,25 @@
               <w:szCs w:val="28"/>
             </w:rPr>
           </w:pPr>
-          <w:hyperlink w:anchor="_Toc483674088" w:history="1">
-            <w:r>
-              <w:rPr>
-                <w:rStyle w:val="Hyperlink"/>
-                <w:rFonts w:ascii="Times New Roman" w:hAnsi="Times New Roman" w:cs="Times New Roman"/>
-                <w:noProof/>
-                <w:sz w:val="28"/>
-                <w:szCs w:val="28"/>
-              </w:rPr>
-              <w:t>3.3 Структура программного средства</w:t>
-            </w:r>
-            <w:r>
-              <w:rPr>
-                <w:noProof/>
-                <w:webHidden/>
-                <w:sz w:val="28"/>
-                <w:szCs w:val="28"/>
-              </w:rPr>
-              <w:tab/>
-            </w:r>
-            <w:r>
-              <w:rPr>
-                <w:noProof/>
-                <w:webHidden/>
-                <w:sz w:val="28"/>
-                <w:szCs w:val="28"/>
-              </w:rPr>
-              <w:fldChar w:fldCharType="begin"/>
-            </w:r>
-            <w:r>
-              <w:rPr>
-                <w:noProof/>
-                <w:webHidden/>
-                <w:sz w:val="28"/>
-                <w:szCs w:val="28"/>
-              </w:rPr>
-              <w:instrText xml:space="preserve"> PAGEREF _Toc483674088 \h </w:instrText>
-            </w:r>
-            <w:r>
-              <w:rPr>
-                <w:noProof/>
-                <w:webHidden/>
-                <w:sz w:val="28"/>
-                <w:szCs w:val="28"/>
-              </w:rPr>
-            </w:r>
-            <w:r>
-              <w:rPr>
-                <w:noProof/>
-                <w:webHidden/>
-                <w:sz w:val="28"/>
-                <w:szCs w:val="28"/>
-              </w:rPr>
-              <w:fldChar w:fldCharType="separate"/>
-            </w:r>
-            <w:r>
-              <w:rPr>
-                <w:noProof/>
-                <w:webHidden/>
-                <w:sz w:val="28"/>
-                <w:szCs w:val="28"/>
-              </w:rPr>
-              <w:t>33</w:t>
-            </w:r>
-            <w:r>
-              <w:rPr>
-                <w:noProof/>
-                <w:webHidden/>
-                <w:sz w:val="28"/>
-                <w:szCs w:val="28"/>
-              </w:rPr>
-              <w:fldChar w:fldCharType="end"/>
-            </w:r>
-          </w:hyperlink>
+          <w:r>
+            <w:rPr>
+              <w:rFonts w:ascii="Times New Roman" w:hAnsi="Times New Roman" w:cs="Times New Roman"/>
+              <w:noProof/>
+              <w:sz w:val="28"/>
+              <w:szCs w:val="28"/>
+            </w:rPr>
+            <w:t>3.3 Структура программного средства</w:t>
+          </w:r>
+          <w:r>
+            <w:rPr>
+              <w:noProof/>
+              <w:webHidden/>
+              <w:sz w:val="28"/>
+              <w:szCs w:val="28"/>
+            </w:rPr>
+            <w:tab/>
+            <w:t>33</w:t>
+          </w:r>
         </w:p>
         <w:p>
           <w:pPr>
@@ -3225,80 +2519,25 @@
               <w:szCs w:val="28"/>
             </w:rPr>
           </w:pPr>
-          <w:hyperlink w:anchor="_Toc483674089" w:history="1">
-            <w:r>
-              <w:rPr>
-                <w:rStyle w:val="Hyperlink"/>
-                <w:rFonts w:ascii="Times New Roman" w:hAnsi="Times New Roman" w:cs="Times New Roman"/>
-                <w:noProof/>
-                <w:sz w:val="28"/>
-                <w:szCs w:val="28"/>
-              </w:rPr>
-              <w:t>3.4 Развертывание программного средства</w:t>
-            </w:r>
-            <w:r>
-              <w:rPr>
-                <w:noProof/>
-                <w:webHidden/>
-                <w:sz w:val="28"/>
-                <w:szCs w:val="28"/>
-              </w:rPr>
-              <w:tab/>
-            </w:r>
-            <w:r>
-              <w:rPr>
-                <w:noProof/>
-                <w:webHidden/>
-                <w:sz w:val="28"/>
-                <w:szCs w:val="28"/>
-              </w:rPr>
-              <w:fldChar w:fldCharType="begin"/>
-            </w:r>
-            <w:r>
-              <w:rPr>
-                <w:noProof/>
-                <w:webHidden/>
-                <w:sz w:val="28"/>
-                <w:szCs w:val="28"/>
-              </w:rPr>
-              <w:instrText xml:space="preserve"> PAGEREF _Toc483674089 \h </w:instrText>
-            </w:r>
-            <w:r>
-              <w:rPr>
-                <w:noProof/>
-                <w:webHidden/>
-                <w:sz w:val="28"/>
-                <w:szCs w:val="28"/>
-              </w:rPr>
-            </w:r>
-            <w:r>
-              <w:rPr>
-                <w:noProof/>
-                <w:webHidden/>
-                <w:sz w:val="28"/>
-                <w:szCs w:val="28"/>
-              </w:rPr>
-              <w:fldChar w:fldCharType="separate"/>
-            </w:r>
-            <w:r>
-              <w:rPr>
-                <w:noProof/>
-                <w:webHidden/>
-                <w:sz w:val="28"/>
-                <w:szCs w:val="28"/>
-              </w:rPr>
-              <w:t>35</w:t>
-            </w:r>
-            <w:r>
-              <w:rPr>
-                <w:noProof/>
-                <w:webHidden/>
-                <w:sz w:val="28"/>
-                <w:szCs w:val="28"/>
-              </w:rPr>
-              <w:fldChar w:fldCharType="end"/>
-            </w:r>
-          </w:hyperlink>
+          <w:r>
+            <w:rPr>
+              <w:rFonts w:ascii="Times New Roman" w:hAnsi="Times New Roman" w:cs="Times New Roman"/>
+              <w:noProof/>
+              <w:sz w:val="28"/>
+              <w:szCs w:val="28"/>
+            </w:rPr>
+            <w:t>3.4 Развертывание программного средства</w:t>
+          </w:r>
+          <w:r>
+            <w:rPr>
+              <w:noProof/>
+              <w:webHidden/>
+              <w:sz w:val="28"/>
+              <w:szCs w:val="28"/>
+            </w:rPr>
+            <w:tab/>
+            <w:t>35</w:t>
+          </w:r>
         </w:p>
         <w:p>
           <w:pPr>
@@ -3307,55 +2546,16 @@
               <w:rFonts w:eastAsiaTheme="minorEastAsia"/>
             </w:rPr>
           </w:pPr>
-          <w:hyperlink w:anchor="_Toc483674090" w:history="1">
-            <w:r>
-              <w:rPr>
-                <w:rStyle w:val="Hyperlink"/>
-              </w:rPr>
-              <w:t>4 Разработка программного средства</w:t>
-            </w:r>
-            <w:r>
-              <w:rPr>
-                <w:webHidden/>
-              </w:rPr>
-              <w:tab/>
-            </w:r>
-            <w:r>
-              <w:rPr>
-                <w:webHidden/>
-              </w:rPr>
-              <w:fldChar w:fldCharType="begin"/>
-            </w:r>
-            <w:r>
-              <w:rPr>
-                <w:webHidden/>
-              </w:rPr>
-              <w:instrText xml:space="preserve"> PAGEREF _Toc483674090 \h </w:instrText>
-            </w:r>
-            <w:r>
-              <w:rPr>
-                <w:webHidden/>
-              </w:rPr>
-            </w:r>
-            <w:r>
-              <w:rPr>
-                <w:webHidden/>
-              </w:rPr>
-              <w:fldChar w:fldCharType="separate"/>
-            </w:r>
-            <w:r>
-              <w:rPr>
-                <w:webHidden/>
-              </w:rPr>
-              <w:t>43</w:t>
-            </w:r>
-            <w:r>
-              <w:rPr>
-                <w:webHidden/>
-              </w:rPr>
-              <w:fldChar w:fldCharType="end"/>
-            </w:r>
-          </w:hyperlink>
+          <w:r>
+            <w:t>4 Разработка программного средства</w:t>
+          </w:r>
+          <w:r>
+            <w:rPr>
+              <w:webHidden/>
+            </w:rPr>
+            <w:tab/>
+            <w:t>43</w:t>
+          </w:r>
         </w:p>
         <w:p>
           <w:pPr>
@@ -3367,80 +2567,25 @@
               <w:szCs w:val="28"/>
             </w:rPr>
           </w:pPr>
-          <w:hyperlink w:anchor="_Toc483674091" w:history="1">
-            <w:r>
-              <w:rPr>
-                <w:rStyle w:val="Hyperlink"/>
-                <w:rFonts w:ascii="Times New Roman" w:hAnsi="Times New Roman" w:cs="Times New Roman"/>
-                <w:noProof/>
-                <w:sz w:val="28"/>
-                <w:szCs w:val="28"/>
-              </w:rPr>
-              <w:t>4.1 Разработка основных модулей программного средства</w:t>
-            </w:r>
-            <w:r>
-              <w:rPr>
-                <w:noProof/>
-                <w:webHidden/>
-                <w:sz w:val="28"/>
-                <w:szCs w:val="28"/>
-              </w:rPr>
-              <w:tab/>
-            </w:r>
-            <w:r>
-              <w:rPr>
-                <w:noProof/>
-                <w:webHidden/>
-                <w:sz w:val="28"/>
-                <w:szCs w:val="28"/>
-              </w:rPr>
-              <w:fldChar w:fldCharType="begin"/>
-            </w:r>
-            <w:r>
-              <w:rPr>
-                <w:noProof/>
-                <w:webHidden/>
-                <w:sz w:val="28"/>
-                <w:szCs w:val="28"/>
-              </w:rPr>
-              <w:instrText xml:space="preserve"> PAGEREF _Toc483674091 \h </w:instrText>
-            </w:r>
-            <w:r>
-              <w:rPr>
-                <w:noProof/>
-                <w:webHidden/>
-                <w:sz w:val="28"/>
-                <w:szCs w:val="28"/>
-              </w:rPr>
-            </w:r>
-            <w:r>
-              <w:rPr>
-                <w:noProof/>
-                <w:webHidden/>
-                <w:sz w:val="28"/>
-                <w:szCs w:val="28"/>
-              </w:rPr>
-              <w:fldChar w:fldCharType="separate"/>
-            </w:r>
-            <w:r>
-              <w:rPr>
-                <w:noProof/>
-                <w:webHidden/>
-                <w:sz w:val="28"/>
-                <w:szCs w:val="28"/>
-              </w:rPr>
-              <w:t>43</w:t>
-            </w:r>
-            <w:r>
-              <w:rPr>
-                <w:noProof/>
-                <w:webHidden/>
-                <w:sz w:val="28"/>
-                <w:szCs w:val="28"/>
-              </w:rPr>
-              <w:fldChar w:fldCharType="end"/>
-            </w:r>
-          </w:hyperlink>
+          <w:r>
+            <w:rPr>
+              <w:rFonts w:ascii="Times New Roman" w:hAnsi="Times New Roman" w:cs="Times New Roman"/>
+              <w:noProof/>
+              <w:sz w:val="28"/>
+              <w:szCs w:val="28"/>
+            </w:rPr>
+            <w:t>4.1 Разработка основных модулей программного средства</w:t>
+          </w:r>
+          <w:r>
+            <w:rPr>
+              <w:noProof/>
+              <w:webHidden/>
+              <w:sz w:val="28"/>
+              <w:szCs w:val="28"/>
+            </w:rPr>
+            <w:tab/>
+            <w:t>43</w:t>
+          </w:r>
         </w:p>
         <w:p>
           <w:pPr>
@@ -3452,80 +2597,25 @@
               <w:szCs w:val="28"/>
             </w:rPr>
           </w:pPr>
-          <w:hyperlink w:anchor="_Toc483674092" w:history="1">
-            <w:r>
-              <w:rPr>
-                <w:rStyle w:val="Hyperlink"/>
-                <w:rFonts w:ascii="Times New Roman" w:hAnsi="Times New Roman" w:cs="Times New Roman"/>
-                <w:noProof/>
-                <w:sz w:val="28"/>
-                <w:szCs w:val="28"/>
-              </w:rPr>
-              <w:t>4.2 Использование docker контейнеров при разработке по</w:t>
-            </w:r>
-            <w:r>
-              <w:rPr>
-                <w:noProof/>
-                <w:webHidden/>
-                <w:sz w:val="28"/>
-                <w:szCs w:val="28"/>
-              </w:rPr>
-              <w:tab/>
-            </w:r>
-            <w:r>
-              <w:rPr>
-                <w:noProof/>
-                <w:webHidden/>
-                <w:sz w:val="28"/>
-                <w:szCs w:val="28"/>
-              </w:rPr>
-              <w:fldChar w:fldCharType="begin"/>
-            </w:r>
-            <w:r>
-              <w:rPr>
-                <w:noProof/>
-                <w:webHidden/>
-                <w:sz w:val="28"/>
-                <w:szCs w:val="28"/>
-              </w:rPr>
-              <w:instrText xml:space="preserve"> PAGEREF _Toc483674092 \h </w:instrText>
-            </w:r>
-            <w:r>
-              <w:rPr>
-                <w:noProof/>
-                <w:webHidden/>
-                <w:sz w:val="28"/>
-                <w:szCs w:val="28"/>
-              </w:rPr>
-            </w:r>
-            <w:r>
-              <w:rPr>
-                <w:noProof/>
-                <w:webHidden/>
-                <w:sz w:val="28"/>
-                <w:szCs w:val="28"/>
-              </w:rPr>
-              <w:fldChar w:fldCharType="separate"/>
-            </w:r>
-            <w:r>
-              <w:rPr>
-                <w:noProof/>
-                <w:webHidden/>
-                <w:sz w:val="28"/>
-                <w:szCs w:val="28"/>
-              </w:rPr>
-              <w:t>49</w:t>
-            </w:r>
-            <w:r>
-              <w:rPr>
-                <w:noProof/>
-                <w:webHidden/>
-                <w:sz w:val="28"/>
-                <w:szCs w:val="28"/>
-              </w:rPr>
-              <w:fldChar w:fldCharType="end"/>
-            </w:r>
-          </w:hyperlink>
+          <w:r>
+            <w:rPr>
+              <w:rFonts w:ascii="Times New Roman" w:hAnsi="Times New Roman" w:cs="Times New Roman"/>
+              <w:noProof/>
+              <w:sz w:val="28"/>
+              <w:szCs w:val="28"/>
+            </w:rPr>
+            <w:t>4.2 Использование docker контейнеров при разработке по</w:t>
+          </w:r>
+          <w:r>
+            <w:rPr>
+              <w:noProof/>
+              <w:webHidden/>
+              <w:sz w:val="28"/>
+              <w:szCs w:val="28"/>
+            </w:rPr>
+            <w:tab/>
+            <w:t>49</w:t>
+          </w:r>
         </w:p>
         <w:p>
           <w:pPr>
@@ -3534,55 +2624,16 @@
               <w:rFonts w:eastAsiaTheme="minorEastAsia"/>
             </w:rPr>
           </w:pPr>
-          <w:hyperlink w:anchor="_Toc483674093" w:history="1">
-            <w:r>
-              <w:rPr>
-                <w:rStyle w:val="Hyperlink"/>
-              </w:rPr>
-              <w:t>5 Тестирование программного средства</w:t>
-            </w:r>
-            <w:r>
-              <w:rPr>
-                <w:webHidden/>
-              </w:rPr>
-              <w:tab/>
-            </w:r>
-            <w:r>
-              <w:rPr>
-                <w:webHidden/>
-              </w:rPr>
-              <w:fldChar w:fldCharType="begin"/>
-            </w:r>
-            <w:r>
-              <w:rPr>
-                <w:webHidden/>
-              </w:rPr>
-              <w:instrText xml:space="preserve"> PAGEREF _Toc483674093 \h </w:instrText>
-            </w:r>
-            <w:r>
-              <w:rPr>
-                <w:webHidden/>
-              </w:rPr>
-            </w:r>
-            <w:r>
-              <w:rPr>
-                <w:webHidden/>
-              </w:rPr>
-              <w:fldChar w:fldCharType="separate"/>
-            </w:r>
-            <w:r>
-              <w:rPr>
-                <w:webHidden/>
-              </w:rPr>
-              <w:t>51</w:t>
-            </w:r>
-            <w:r>
-              <w:rPr>
-                <w:webHidden/>
-              </w:rPr>
-              <w:fldChar w:fldCharType="end"/>
-            </w:r>
-          </w:hyperlink>
+          <w:r>
+            <w:t>5 Тестирование программного средства</w:t>
+          </w:r>
+          <w:r>
+            <w:rPr>
+              <w:webHidden/>
+            </w:rPr>
+            <w:tab/>
+            <w:t>51</w:t>
+          </w:r>
         </w:p>
         <w:p>
           <w:pPr>
@@ -3591,55 +2642,16 @@
               <w:rFonts w:eastAsiaTheme="minorEastAsia"/>
             </w:rPr>
           </w:pPr>
-          <w:hyperlink w:anchor="_Toc483674094" w:history="1">
-            <w:r>
-              <w:rPr>
-                <w:rStyle w:val="Hyperlink"/>
-              </w:rPr>
-              <w:t>6 Руководство по установке и использованию</w:t>
-            </w:r>
-            <w:r>
-              <w:rPr>
-                <w:webHidden/>
-              </w:rPr>
-              <w:tab/>
-            </w:r>
-            <w:r>
-              <w:rPr>
-                <w:webHidden/>
-              </w:rPr>
-              <w:fldChar w:fldCharType="begin"/>
-            </w:r>
-            <w:r>
-              <w:rPr>
-                <w:webHidden/>
-              </w:rPr>
-              <w:instrText xml:space="preserve"> PAGEREF _Toc483674094 \h </w:instrText>
-            </w:r>
-            <w:r>
-              <w:rPr>
-                <w:webHidden/>
-              </w:rPr>
-            </w:r>
-            <w:r>
-              <w:rPr>
-                <w:webHidden/>
-              </w:rPr>
-              <w:fldChar w:fldCharType="separate"/>
-            </w:r>
-            <w:r>
-              <w:rPr>
-                <w:webHidden/>
-              </w:rPr>
-              <w:t>57</w:t>
-            </w:r>
-            <w:r>
-              <w:rPr>
-                <w:webHidden/>
-              </w:rPr>
-              <w:fldChar w:fldCharType="end"/>
-            </w:r>
-          </w:hyperlink>
+          <w:r>
+            <w:t>6 Руководство по установке и использованию</w:t>
+          </w:r>
+          <w:r>
+            <w:rPr>
+              <w:webHidden/>
+            </w:rPr>
+            <w:tab/>
+            <w:t>57</w:t>
+          </w:r>
         </w:p>
         <w:p>
           <w:pPr>
@@ -3651,80 +2663,25 @@
               <w:szCs w:val="28"/>
             </w:rPr>
           </w:pPr>
-          <w:hyperlink w:anchor="_Toc483674095" w:history="1">
-            <w:r>
-              <w:rPr>
-                <w:rStyle w:val="Hyperlink"/>
-                <w:rFonts w:ascii="Times New Roman" w:hAnsi="Times New Roman" w:cs="Times New Roman"/>
-                <w:noProof/>
-                <w:sz w:val="28"/>
-                <w:szCs w:val="28"/>
-              </w:rPr>
-              <w:t>6.1 Установка необходимых программ и библиотек</w:t>
-            </w:r>
-            <w:r>
-              <w:rPr>
-                <w:noProof/>
-                <w:webHidden/>
-                <w:sz w:val="28"/>
-                <w:szCs w:val="28"/>
-              </w:rPr>
-              <w:tab/>
-            </w:r>
-            <w:r>
-              <w:rPr>
-                <w:noProof/>
-                <w:webHidden/>
-                <w:sz w:val="28"/>
-                <w:szCs w:val="28"/>
-              </w:rPr>
-              <w:fldChar w:fldCharType="begin"/>
-            </w:r>
-            <w:r>
-              <w:rPr>
-                <w:noProof/>
-                <w:webHidden/>
-                <w:sz w:val="28"/>
-                <w:szCs w:val="28"/>
-              </w:rPr>
-              <w:instrText xml:space="preserve"> PAGEREF _Toc483674095 \h </w:instrText>
-            </w:r>
-            <w:r>
-              <w:rPr>
-                <w:noProof/>
-                <w:webHidden/>
-                <w:sz w:val="28"/>
-                <w:szCs w:val="28"/>
-              </w:rPr>
-            </w:r>
-            <w:r>
-              <w:rPr>
-                <w:noProof/>
-                <w:webHidden/>
-                <w:sz w:val="28"/>
-                <w:szCs w:val="28"/>
-              </w:rPr>
-              <w:fldChar w:fldCharType="separate"/>
-            </w:r>
-            <w:r>
-              <w:rPr>
-                <w:noProof/>
-                <w:webHidden/>
-                <w:sz w:val="28"/>
-                <w:szCs w:val="28"/>
-              </w:rPr>
-              <w:t>57</w:t>
-            </w:r>
-            <w:r>
-              <w:rPr>
-                <w:noProof/>
-                <w:webHidden/>
-                <w:sz w:val="28"/>
-                <w:szCs w:val="28"/>
-              </w:rPr>
-              <w:fldChar w:fldCharType="end"/>
-            </w:r>
-          </w:hyperlink>
+          <w:r>
+            <w:rPr>
+              <w:rFonts w:ascii="Times New Roman" w:hAnsi="Times New Roman" w:cs="Times New Roman"/>
+              <w:noProof/>
+              <w:sz w:val="28"/>
+              <w:szCs w:val="28"/>
+            </w:rPr>
+            <w:t>6.1 Установка необходимых программ и библиотек</w:t>
+          </w:r>
+          <w:r>
+            <w:rPr>
+              <w:noProof/>
+              <w:webHidden/>
+              <w:sz w:val="28"/>
+              <w:szCs w:val="28"/>
+            </w:rPr>
+            <w:tab/>
+            <w:t>57</w:t>
+          </w:r>
         </w:p>
         <w:p>
           <w:pPr>
@@ -3736,80 +2693,25 @@
               <w:szCs w:val="28"/>
             </w:rPr>
           </w:pPr>
-          <w:hyperlink w:anchor="_Toc483674096" w:history="1">
-            <w:r>
-              <w:rPr>
-                <w:rStyle w:val="Hyperlink"/>
-                <w:rFonts w:ascii="Times New Roman" w:hAnsi="Times New Roman" w:cs="Times New Roman"/>
-                <w:noProof/>
-                <w:sz w:val="28"/>
-                <w:szCs w:val="28"/>
-              </w:rPr>
-              <w:t>6.2 Руководство пользователя</w:t>
-            </w:r>
-            <w:r>
-              <w:rPr>
-                <w:noProof/>
-                <w:webHidden/>
-                <w:sz w:val="28"/>
-                <w:szCs w:val="28"/>
-              </w:rPr>
-              <w:tab/>
-            </w:r>
-            <w:r>
-              <w:rPr>
-                <w:noProof/>
-                <w:webHidden/>
-                <w:sz w:val="28"/>
-                <w:szCs w:val="28"/>
-              </w:rPr>
-              <w:fldChar w:fldCharType="begin"/>
-            </w:r>
-            <w:r>
-              <w:rPr>
-                <w:noProof/>
-                <w:webHidden/>
-                <w:sz w:val="28"/>
-                <w:szCs w:val="28"/>
-              </w:rPr>
-              <w:instrText xml:space="preserve"> PAGEREF _Toc483674096 \h </w:instrText>
-            </w:r>
-            <w:r>
-              <w:rPr>
-                <w:noProof/>
-                <w:webHidden/>
-                <w:sz w:val="28"/>
-                <w:szCs w:val="28"/>
-              </w:rPr>
-            </w:r>
-            <w:r>
-              <w:rPr>
-                <w:noProof/>
-                <w:webHidden/>
-                <w:sz w:val="28"/>
-                <w:szCs w:val="28"/>
-              </w:rPr>
-              <w:fldChar w:fldCharType="separate"/>
-            </w:r>
-            <w:r>
-              <w:rPr>
-                <w:noProof/>
-                <w:webHidden/>
-                <w:sz w:val="28"/>
-                <w:szCs w:val="28"/>
-              </w:rPr>
-              <w:t>60</w:t>
-            </w:r>
-            <w:r>
-              <w:rPr>
-                <w:noProof/>
-                <w:webHidden/>
-                <w:sz w:val="28"/>
-                <w:szCs w:val="28"/>
-              </w:rPr>
-              <w:fldChar w:fldCharType="end"/>
-            </w:r>
-          </w:hyperlink>
+          <w:r>
+            <w:rPr>
+              <w:rFonts w:ascii="Times New Roman" w:hAnsi="Times New Roman" w:cs="Times New Roman"/>
+              <w:noProof/>
+              <w:sz w:val="28"/>
+              <w:szCs w:val="28"/>
+            </w:rPr>
+            <w:t>6.2 Руководство пользователя</w:t>
+          </w:r>
+          <w:r>
+            <w:rPr>
+              <w:noProof/>
+              <w:webHidden/>
+              <w:sz w:val="28"/>
+              <w:szCs w:val="28"/>
+            </w:rPr>
+            <w:tab/>
+            <w:t>60</w:t>
+          </w:r>
         </w:p>
         <w:p>
           <w:pPr>
@@ -3818,62 +2720,22 @@
               <w:rFonts w:eastAsiaTheme="minorEastAsia"/>
             </w:rPr>
           </w:pPr>
-          <w:hyperlink w:anchor="_Toc483674097" w:history="1">
-            <w:r>
-              <w:rPr>
-                <w:rStyle w:val="Hyperlink"/>
-              </w:rPr>
-              <w:t>7</w:t>
-            </w:r>
-            <w:r>
-              <w:rPr>
-                <w:rStyle w:val="Hyperlink"/>
-                <w:rFonts w:eastAsia="Times New Roman"/>
-              </w:rPr>
-              <w:t xml:space="preserve"> Технико-экономическое обоснование разработки и использования программного средства управления электронными документами на преприятии</w:t>
-            </w:r>
-            <w:r>
-              <w:rPr>
-                <w:webHidden/>
-              </w:rPr>
-              <w:tab/>
-            </w:r>
-            <w:r>
-              <w:rPr>
-                <w:webHidden/>
-              </w:rPr>
-              <w:fldChar w:fldCharType="begin"/>
-            </w:r>
-            <w:r>
-              <w:rPr>
-                <w:webHidden/>
-              </w:rPr>
-              <w:instrText xml:space="preserve"> PAGEREF _Toc483674097 \h </w:instrText>
-            </w:r>
-            <w:r>
-              <w:rPr>
-                <w:webHidden/>
-              </w:rPr>
-            </w:r>
-            <w:r>
-              <w:rPr>
-                <w:webHidden/>
-              </w:rPr>
-              <w:fldChar w:fldCharType="separate"/>
-            </w:r>
-            <w:r>
-              <w:rPr>
-                <w:webHidden/>
-              </w:rPr>
-              <w:t>67</w:t>
-            </w:r>
-            <w:r>
-              <w:rPr>
-                <w:webHidden/>
-              </w:rPr>
-              <w:fldChar w:fldCharType="end"/>
-            </w:r>
-          </w:hyperlink>
+          <w:r>
+            <w:t>7</w:t>
+          </w:r>
+          <w:r>
+            <w:rPr>
+              <w:rFonts w:eastAsia="Times New Roman"/>
+            </w:rPr>
+            <w:t xml:space="preserve"> Технико-экономическое обоснование разработки и использования программного средства управления электронными документами на преприятии</w:t>
+          </w:r>
+          <w:r>
+            <w:rPr>
+              <w:webHidden/>
+            </w:rPr>
+            <w:tab/>
+            <w:t>67</w:t>
+          </w:r>
         </w:p>
         <w:p>
           <w:pPr>
@@ -3885,90 +2747,34 @@
               <w:szCs w:val="28"/>
             </w:rPr>
           </w:pPr>
-          <w:hyperlink w:anchor="_Toc483674098" w:history="1">
-            <w:r>
-              <w:rPr>
-                <w:rStyle w:val="Hyperlink"/>
-                <w:rFonts w:ascii="Times New Roman" w:eastAsia="Times New Roman" w:hAnsi="Times New Roman" w:cs="Times New Roman"/>
-                <w:noProof/>
-                <w:sz w:val="28"/>
-                <w:szCs w:val="28"/>
-              </w:rPr>
-              <w:t>7.1</w:t>
-            </w:r>
-            <w:r>
-              <w:rPr>
-                <w:rStyle w:val="Hyperlink"/>
-                <w:rFonts w:ascii="Times New Roman" w:hAnsi="Times New Roman" w:cs="Times New Roman"/>
-                <w:noProof/>
-                <w:sz w:val="28"/>
-                <w:szCs w:val="28"/>
-              </w:rPr>
-              <w:t xml:space="preserve"> Краткая характеристика разрабатываемого по</w:t>
-            </w:r>
-            <w:r>
-              <w:rPr>
-                <w:noProof/>
-                <w:webHidden/>
-                <w:sz w:val="28"/>
-                <w:szCs w:val="28"/>
-              </w:rPr>
-              <w:tab/>
-            </w:r>
-            <w:r>
-              <w:rPr>
-                <w:noProof/>
-                <w:webHidden/>
-                <w:sz w:val="28"/>
-                <w:szCs w:val="28"/>
-              </w:rPr>
-              <w:fldChar w:fldCharType="begin"/>
-            </w:r>
-            <w:r>
-              <w:rPr>
-                <w:noProof/>
-                <w:webHidden/>
-                <w:sz w:val="28"/>
-                <w:szCs w:val="28"/>
-              </w:rPr>
-              <w:instrText xml:space="preserve"> PAGEREF _Toc483674098 \h </w:instrText>
-            </w:r>
-            <w:r>
-              <w:rPr>
-                <w:noProof/>
-                <w:webHidden/>
-                <w:sz w:val="28"/>
-                <w:szCs w:val="28"/>
-              </w:rPr>
-            </w:r>
-            <w:r>
-              <w:rPr>
-                <w:noProof/>
-                <w:webHidden/>
-                <w:sz w:val="28"/>
-                <w:szCs w:val="28"/>
-              </w:rPr>
-              <w:fldChar w:fldCharType="separate"/>
-            </w:r>
-            <w:r>
-              <w:rPr>
-                <w:noProof/>
-                <w:webHidden/>
-                <w:sz w:val="28"/>
-                <w:szCs w:val="28"/>
-              </w:rPr>
-              <w:t>67</w:t>
-            </w:r>
-            <w:r>
-              <w:rPr>
-                <w:noProof/>
-                <w:webHidden/>
-                <w:sz w:val="28"/>
-                <w:szCs w:val="28"/>
-              </w:rPr>
-              <w:fldChar w:fldCharType="end"/>
-            </w:r>
-          </w:hyperlink>
+          <w:r>
+            <w:rPr>
+              <w:rFonts w:ascii="Times New Roman" w:eastAsia="Times New Roman" w:hAnsi="Times New Roman" w:cs="Times New Roman"/>
+              <w:noProof/>
+              <w:sz w:val="28"/>
+              <w:szCs w:val="28"/>
+            </w:rPr>
+            <w:t>7.1</w:t>
+          </w:r>
+          <w:r>
+            <w:rPr>
+              <w:rFonts w:ascii="Times New Roman" w:hAnsi="Times New Roman" w:cs="Times New Roman"/>
+              <w:noProof/>
+              <w:sz w:val="28"/>
+              <w:szCs w:val="28"/>
+            </w:rPr>
+            <w:t xml:space="preserve"> Краткая характеристика разрабатываемого по</w:t>
+          </w:r>
+          <w:r>
+            <w:rPr>
+              <w:noProof/>
+              <w:webHidden/>
+              <w:sz w:val="28"/>
+              <w:szCs w:val="28"/>
+            </w:rPr>
+            <w:tab/>
+            <w:t>67</w:t>
+          </w:r>
         </w:p>
         <w:p>
           <w:pPr>
@@ -3980,80 +2786,25 @@
               <w:szCs w:val="28"/>
             </w:rPr>
           </w:pPr>
-          <w:hyperlink w:anchor="_Toc483674100" w:history="1">
-            <w:r>
-              <w:rPr>
-                <w:rStyle w:val="Hyperlink"/>
-                <w:rFonts w:ascii="Times New Roman" w:eastAsia="Times New Roman" w:hAnsi="Times New Roman" w:cs="Times New Roman"/>
-                <w:noProof/>
-                <w:sz w:val="28"/>
-                <w:szCs w:val="28"/>
-              </w:rPr>
-              <w:t>7.2 Расчет затрат на разработку по</w:t>
-            </w:r>
-            <w:r>
-              <w:rPr>
-                <w:noProof/>
-                <w:webHidden/>
-                <w:sz w:val="28"/>
-                <w:szCs w:val="28"/>
-              </w:rPr>
-              <w:tab/>
-            </w:r>
-            <w:r>
-              <w:rPr>
-                <w:noProof/>
-                <w:webHidden/>
-                <w:sz w:val="28"/>
-                <w:szCs w:val="28"/>
-              </w:rPr>
-              <w:fldChar w:fldCharType="begin"/>
-            </w:r>
-            <w:r>
-              <w:rPr>
-                <w:noProof/>
-                <w:webHidden/>
-                <w:sz w:val="28"/>
-                <w:szCs w:val="28"/>
-              </w:rPr>
-              <w:instrText xml:space="preserve"> PAGEREF _Toc483674100 \h </w:instrText>
-            </w:r>
-            <w:r>
-              <w:rPr>
-                <w:noProof/>
-                <w:webHidden/>
-                <w:sz w:val="28"/>
-                <w:szCs w:val="28"/>
-              </w:rPr>
-            </w:r>
-            <w:r>
-              <w:rPr>
-                <w:noProof/>
-                <w:webHidden/>
-                <w:sz w:val="28"/>
-                <w:szCs w:val="28"/>
-              </w:rPr>
-              <w:fldChar w:fldCharType="separate"/>
-            </w:r>
-            <w:r>
-              <w:rPr>
-                <w:noProof/>
-                <w:webHidden/>
-                <w:sz w:val="28"/>
-                <w:szCs w:val="28"/>
-              </w:rPr>
-              <w:t>67</w:t>
-            </w:r>
-            <w:r>
-              <w:rPr>
-                <w:noProof/>
-                <w:webHidden/>
-                <w:sz w:val="28"/>
-                <w:szCs w:val="28"/>
-              </w:rPr>
-              <w:fldChar w:fldCharType="end"/>
-            </w:r>
-          </w:hyperlink>
+          <w:r>
+            <w:rPr>
+              <w:rFonts w:ascii="Times New Roman" w:eastAsia="Times New Roman" w:hAnsi="Times New Roman" w:cs="Times New Roman"/>
+              <w:noProof/>
+              <w:sz w:val="28"/>
+              <w:szCs w:val="28"/>
+            </w:rPr>
+            <w:t>7.2 Расчет затрат на разработку по</w:t>
+          </w:r>
+          <w:r>
+            <w:rPr>
+              <w:noProof/>
+              <w:webHidden/>
+              <w:sz w:val="28"/>
+              <w:szCs w:val="28"/>
+            </w:rPr>
+            <w:tab/>
+            <w:t>67</w:t>
+          </w:r>
         </w:p>
         <w:p>
           <w:pPr>
@@ -4065,90 +2816,34 @@
               <w:szCs w:val="28"/>
             </w:rPr>
           </w:pPr>
-          <w:hyperlink w:anchor="_Toc483674101" w:history="1">
-            <w:r>
-              <w:rPr>
-                <w:rStyle w:val="Hyperlink"/>
-                <w:rFonts w:ascii="Times New Roman" w:eastAsia="Times New Roman" w:hAnsi="Times New Roman" w:cs="Times New Roman"/>
-                <w:noProof/>
-                <w:sz w:val="28"/>
-                <w:szCs w:val="28"/>
-              </w:rPr>
-              <w:t>7.3</w:t>
-            </w:r>
-            <w:r>
-              <w:rPr>
-                <w:rStyle w:val="Hyperlink"/>
-                <w:rFonts w:ascii="Times New Roman" w:hAnsi="Times New Roman" w:cs="Times New Roman"/>
-                <w:noProof/>
-                <w:sz w:val="28"/>
-                <w:szCs w:val="28"/>
-              </w:rPr>
-              <w:t xml:space="preserve"> Оценка результата от продажи по</w:t>
-            </w:r>
-            <w:r>
-              <w:rPr>
-                <w:noProof/>
-                <w:webHidden/>
-                <w:sz w:val="28"/>
-                <w:szCs w:val="28"/>
-              </w:rPr>
-              <w:tab/>
-            </w:r>
-            <w:r>
-              <w:rPr>
-                <w:noProof/>
-                <w:webHidden/>
-                <w:sz w:val="28"/>
-                <w:szCs w:val="28"/>
-              </w:rPr>
-              <w:fldChar w:fldCharType="begin"/>
-            </w:r>
-            <w:r>
-              <w:rPr>
-                <w:noProof/>
-                <w:webHidden/>
-                <w:sz w:val="28"/>
-                <w:szCs w:val="28"/>
-              </w:rPr>
-              <w:instrText xml:space="preserve"> PAGEREF _Toc483674101 \h </w:instrText>
-            </w:r>
-            <w:r>
-              <w:rPr>
-                <w:noProof/>
-                <w:webHidden/>
-                <w:sz w:val="28"/>
-                <w:szCs w:val="28"/>
-              </w:rPr>
-            </w:r>
-            <w:r>
-              <w:rPr>
-                <w:noProof/>
-                <w:webHidden/>
-                <w:sz w:val="28"/>
-                <w:szCs w:val="28"/>
-              </w:rPr>
-              <w:fldChar w:fldCharType="separate"/>
-            </w:r>
-            <w:r>
-              <w:rPr>
-                <w:noProof/>
-                <w:webHidden/>
-                <w:sz w:val="28"/>
-                <w:szCs w:val="28"/>
-              </w:rPr>
-              <w:t>70</w:t>
-            </w:r>
-            <w:r>
-              <w:rPr>
-                <w:noProof/>
-                <w:webHidden/>
-                <w:sz w:val="28"/>
-                <w:szCs w:val="28"/>
-              </w:rPr>
-              <w:fldChar w:fldCharType="end"/>
-            </w:r>
-          </w:hyperlink>
+          <w:r>
+            <w:rPr>
+              <w:rFonts w:ascii="Times New Roman" w:eastAsia="Times New Roman" w:hAnsi="Times New Roman" w:cs="Times New Roman"/>
+              <w:noProof/>
+              <w:sz w:val="28"/>
+              <w:szCs w:val="28"/>
+            </w:rPr>
+            <w:t>7.3</w:t>
+          </w:r>
+          <w:r>
+            <w:rPr>
+              <w:rFonts w:ascii="Times New Roman" w:hAnsi="Times New Roman" w:cs="Times New Roman"/>
+              <w:noProof/>
+              <w:sz w:val="28"/>
+              <w:szCs w:val="28"/>
+            </w:rPr>
+            <w:t xml:space="preserve"> Оценка результата от продажи по</w:t>
+          </w:r>
+          <w:r>
+            <w:rPr>
+              <w:noProof/>
+              <w:webHidden/>
+              <w:sz w:val="28"/>
+              <w:szCs w:val="28"/>
+            </w:rPr>
+            <w:tab/>
+            <w:t>70</w:t>
+          </w:r>
         </w:p>
         <w:p>
           <w:pPr>
@@ -4157,55 +2852,18 @@
               <w:rFonts w:eastAsiaTheme="minorEastAsia"/>
             </w:rPr>
           </w:pPr>
-          <w:hyperlink w:anchor="_Toc483674102" w:history="1">
-            <w:r>
-              <w:rPr>
-                <w:rStyle w:val="Hyperlink"/>
-              </w:rPr>
-              <w:t>Заключение</w:t>
-            </w:r>
-            <w:r>
-              <w:rPr>
-                <w:webHidden/>
-              </w:rPr>
-              <w:tab/>
-            </w:r>
-            <w:r>
-              <w:rPr>
-                <w:webHidden/>
-              </w:rPr>
-              <w:fldChar w:fldCharType="begin"/>
-            </w:r>
-            <w:r>
-              <w:rPr>
-                <w:webHidden/>
-              </w:rPr>
-              <w:instrText xml:space="preserve"> PAGEREF _Toc483674102 \h </w:instrText>
-            </w:r>
-            <w:r>
-              <w:rPr>
-                <w:webHidden/>
-              </w:rPr>
-            </w:r>
-            <w:r>
-              <w:rPr>
-                <w:webHidden/>
-              </w:rPr>
-              <w:fldChar w:fldCharType="separate"/>
-            </w:r>
-            <w:r>
-              <w:rPr>
-                <w:webHidden/>
-              </w:rPr>
-              <w:t>75</w:t>
-            </w:r>
-            <w:r>
-              <w:rPr>
-                <w:webHidden/>
-              </w:rPr>
-              <w:fldChar w:fldCharType="end"/>
-            </w:r>
-          </w:hyperlink>
+          <w:r>
+            <w:t>Заключение</w:t>
+          </w:r>
+          <w:bookmarkStart w:id="0" w:name="_GoBack"/>
+          <w:bookmarkEnd w:id="0"/>
+          <w:r>
+            <w:rPr>
+              <w:webHidden/>
+            </w:rPr>
+            <w:tab/>
+            <w:t>75</w:t>
+          </w:r>
         </w:p>
         <w:p>
           <w:pPr>
@@ -4214,55 +2872,16 @@
               <w:rFonts w:eastAsiaTheme="minorEastAsia"/>
             </w:rPr>
           </w:pPr>
-          <w:hyperlink w:anchor="_Toc483674103" w:history="1">
-            <w:r>
-              <w:rPr>
-                <w:rStyle w:val="Hyperlink"/>
-              </w:rPr>
-              <w:t>Список использованных источников</w:t>
-            </w:r>
-            <w:r>
-              <w:rPr>
-                <w:webHidden/>
-              </w:rPr>
-              <w:tab/>
-            </w:r>
-            <w:r>
-              <w:rPr>
-                <w:webHidden/>
-              </w:rPr>
-              <w:fldChar w:fldCharType="begin"/>
-            </w:r>
-            <w:r>
-              <w:rPr>
-                <w:webHidden/>
-              </w:rPr>
-              <w:instrText xml:space="preserve"> PAGEREF _Toc483674103 \h </w:instrText>
-            </w:r>
-            <w:r>
-              <w:rPr>
-                <w:webHidden/>
-              </w:rPr>
-            </w:r>
-            <w:r>
-              <w:rPr>
-                <w:webHidden/>
-              </w:rPr>
-              <w:fldChar w:fldCharType="separate"/>
-            </w:r>
-            <w:r>
-              <w:rPr>
-                <w:webHidden/>
-              </w:rPr>
-              <w:t>76</w:t>
-            </w:r>
-            <w:r>
-              <w:rPr>
-                <w:webHidden/>
-              </w:rPr>
-              <w:fldChar w:fldCharType="end"/>
-            </w:r>
-          </w:hyperlink>
+          <w:r>
+            <w:t>Список использованных источников</w:t>
+          </w:r>
+          <w:r>
+            <w:rPr>
+              <w:webHidden/>
+            </w:rPr>
+            <w:tab/>
+            <w:t>76</w:t>
+          </w:r>
         </w:p>
         <w:p>
           <w:pPr>
@@ -4271,61 +2890,16 @@
               <w:rFonts w:eastAsiaTheme="minorEastAsia"/>
             </w:rPr>
           </w:pPr>
-          <w:hyperlink w:anchor="_Toc483674104" w:history="1">
-            <w:r>
-              <w:rPr>
-                <w:rStyle w:val="Hyperlink"/>
-              </w:rPr>
-              <w:t>Приложение А</w:t>
-            </w:r>
-            <w:r>
-              <w:rPr>
-                <w:rStyle w:val="Hyperlink"/>
-              </w:rPr>
-              <w:t xml:space="preserve"> Текст программы</w:t>
-            </w:r>
-            <w:r>
-              <w:rPr>
-                <w:webHidden/>
-              </w:rPr>
-              <w:tab/>
-            </w:r>
-            <w:r>
-              <w:rPr>
-                <w:webHidden/>
-              </w:rPr>
-              <w:fldChar w:fldCharType="begin"/>
-            </w:r>
-            <w:r>
-              <w:rPr>
-                <w:webHidden/>
-              </w:rPr>
-              <w:instrText xml:space="preserve"> PAGEREF _Toc483674104 \h </w:instrText>
-            </w:r>
-            <w:r>
-              <w:rPr>
-                <w:webHidden/>
-              </w:rPr>
-            </w:r>
-            <w:r>
-              <w:rPr>
-                <w:webHidden/>
-              </w:rPr>
-              <w:fldChar w:fldCharType="separate"/>
-            </w:r>
-            <w:r>
-              <w:rPr>
-                <w:webHidden/>
-              </w:rPr>
-              <w:t>78</w:t>
-            </w:r>
-            <w:r>
-              <w:rPr>
-                <w:webHidden/>
-              </w:rPr>
-              <w:fldChar w:fldCharType="end"/>
-            </w:r>
-          </w:hyperlink>
+          <w:r>
+            <w:t>Приложение А Текст программы</w:t>
+          </w:r>
+          <w:r>
+            <w:rPr>
+              <w:webHidden/>
+            </w:rPr>
+            <w:tab/>
+            <w:t>78</w:t>
+          </w:r>
         </w:p>
         <w:p>
           <w:pPr>
@@ -4367,12 +2941,7 @@
       </w:pPr>
       <w:r>
         <w:lastRenderedPageBreak/>
-        <w:t>Определ</w:t>
-      </w:r>
-      <w:bookmarkStart w:id="0" w:name="_GoBack"/>
-      <w:bookmarkEnd w:id="0"/>
-      <w:r>
-        <w:t>ения и сокращения</w:t>
+        <w:t>Определения и сокращения</w:t>
       </w:r>
     </w:p>
     <w:p>

</xml_diff>

<commit_message>
Fixed all bugs; Do one plakat left
</commit_message>
<xml_diff>
--- a/explanatory_notes/FORMAL_NOSTI.docx
+++ b/explanatory_notes/FORMAL_NOSTI.docx
@@ -2080,7 +2080,6 @@
           <w:rFonts w:asciiTheme="minorHAnsi" w:eastAsiaTheme="minorHAnsi" w:hAnsiTheme="minorHAnsi" w:cstheme="minorBidi"/>
           <w:sz w:val="28"/>
           <w:szCs w:val="28"/>
-          <w:lang w:val="ru-RU"/>
         </w:rPr>
         <w:id w:val="1439721562"/>
         <w:docPartObj>
@@ -2092,6 +2091,7 @@
         <w:rPr>
           <w:bCs/>
           <w:noProof/>
+          <w:lang w:val="ru-RU"/>
         </w:rPr>
       </w:sdtEndPr>
       <w:sdtContent>
@@ -2130,21 +2130,20 @@
             </w:rPr>
           </w:pPr>
           <w:r>
-            <w:rPr>
-              <w:noProof w:val="0"/>
-            </w:rPr>
             <w:fldChar w:fldCharType="begin"/>
           </w:r>
           <w:r>
             <w:instrText xml:space="preserve"> TOC \o "1-3" \h \z \u </w:instrText>
           </w:r>
           <w:r>
-            <w:rPr>
-              <w:noProof w:val="0"/>
-            </w:rPr>
             <w:fldChar w:fldCharType="separate"/>
           </w:r>
           <w:r>
+            <w:rPr>
+              <w:rStyle w:val="Hyperlink"/>
+              <w:color w:val="auto"/>
+              <w:u w:val="none"/>
+            </w:rPr>
             <w:t>Введение</w:t>
           </w:r>
           <w:r>
@@ -2152,17 +2151,23 @@
               <w:webHidden/>
             </w:rPr>
             <w:tab/>
-            <w:t>6</w:t>
+            <w:t>7</w:t>
           </w:r>
         </w:p>
         <w:p>
           <w:pPr>
             <w:pStyle w:val="TOC1"/>
+            <w:ind w:left="216" w:hanging="216"/>
             <w:rPr>
               <w:rFonts w:eastAsiaTheme="minorEastAsia"/>
             </w:rPr>
           </w:pPr>
           <w:r>
+            <w:rPr>
+              <w:rStyle w:val="Hyperlink"/>
+              <w:color w:val="auto"/>
+              <w:u w:val="none"/>
+            </w:rPr>
             <w:t>1 Анализ прототипов, литературных источников и формирование требований к проектируемому программному средству</w:t>
           </w:r>
           <w:r>
@@ -2170,14 +2175,15 @@
               <w:webHidden/>
             </w:rPr>
             <w:tab/>
-            <w:t>8</w:t>
+            <w:t>9</w:t>
           </w:r>
         </w:p>
         <w:p>
           <w:pPr>
             <w:pStyle w:val="TOC2"/>
-            <w:rPr>
-              <w:rFonts w:eastAsiaTheme="minorEastAsia"/>
+            <w:ind w:left="216" w:firstLine="0"/>
+            <w:rPr>
+              <w:rFonts w:ascii="Times New Roman" w:eastAsiaTheme="minorEastAsia" w:hAnsi="Times New Roman" w:cs="Times New Roman"/>
               <w:noProof/>
               <w:sz w:val="28"/>
               <w:szCs w:val="28"/>
@@ -2185,29 +2191,34 @@
           </w:pPr>
           <w:r>
             <w:rPr>
+              <w:rStyle w:val="Hyperlink"/>
               <w:rFonts w:ascii="Times New Roman" w:hAnsi="Times New Roman" w:cs="Times New Roman"/>
               <w:noProof/>
-              <w:sz w:val="28"/>
-              <w:szCs w:val="28"/>
+              <w:color w:val="auto"/>
+              <w:sz w:val="28"/>
+              <w:szCs w:val="28"/>
+              <w:u w:val="none"/>
             </w:rPr>
             <w:t>1.1 Формирование требований к программному средству</w:t>
           </w:r>
           <w:r>
             <w:rPr>
+              <w:rFonts w:ascii="Times New Roman" w:hAnsi="Times New Roman" w:cs="Times New Roman"/>
               <w:noProof/>
               <w:webHidden/>
               <w:sz w:val="28"/>
               <w:szCs w:val="28"/>
             </w:rPr>
             <w:tab/>
-            <w:t>8</w:t>
+            <w:t>9</w:t>
           </w:r>
         </w:p>
         <w:p>
           <w:pPr>
             <w:pStyle w:val="TOC2"/>
-            <w:rPr>
-              <w:rFonts w:eastAsiaTheme="minorEastAsia"/>
+            <w:ind w:left="216" w:firstLine="0"/>
+            <w:rPr>
+              <w:rFonts w:ascii="Times New Roman" w:eastAsiaTheme="minorEastAsia" w:hAnsi="Times New Roman" w:cs="Times New Roman"/>
               <w:noProof/>
               <w:sz w:val="28"/>
               <w:szCs w:val="28"/>
@@ -2215,59 +2226,99 @@
           </w:pPr>
           <w:r>
             <w:rPr>
+              <w:rStyle w:val="Hyperlink"/>
               <w:rFonts w:ascii="Times New Roman" w:hAnsi="Times New Roman" w:cs="Times New Roman"/>
               <w:noProof/>
-              <w:sz w:val="28"/>
-              <w:szCs w:val="28"/>
+              <w:color w:val="auto"/>
+              <w:sz w:val="28"/>
+              <w:szCs w:val="28"/>
+              <w:u w:val="none"/>
             </w:rPr>
             <w:t>1.2 Обзор существующих аналогов</w:t>
           </w:r>
           <w:r>
             <w:rPr>
+              <w:rFonts w:ascii="Times New Roman" w:hAnsi="Times New Roman" w:cs="Times New Roman"/>
               <w:noProof/>
               <w:webHidden/>
               <w:sz w:val="28"/>
               <w:szCs w:val="28"/>
             </w:rPr>
             <w:tab/>
-            <w:t>13</w:t>
+            <w:t>14</w:t>
           </w:r>
         </w:p>
         <w:p>
           <w:pPr>
             <w:pStyle w:val="TOC2"/>
+            <w:ind w:left="216" w:firstLine="0"/>
+            <w:rPr>
+              <w:rFonts w:ascii="Times New Roman" w:eastAsiaTheme="minorEastAsia" w:hAnsi="Times New Roman" w:cs="Times New Roman"/>
+              <w:noProof/>
+              <w:sz w:val="28"/>
+              <w:szCs w:val="28"/>
+            </w:rPr>
+          </w:pPr>
+          <w:r>
+            <w:rPr>
+              <w:rStyle w:val="Hyperlink"/>
+              <w:rFonts w:ascii="Times New Roman" w:hAnsi="Times New Roman" w:cs="Times New Roman"/>
+              <w:noProof/>
+              <w:color w:val="auto"/>
+              <w:sz w:val="28"/>
+              <w:szCs w:val="28"/>
+              <w:u w:val="none"/>
+            </w:rPr>
+            <w:t>1.3 Требования к программному средству</w:t>
+          </w:r>
+          <w:r>
+            <w:rPr>
+              <w:rFonts w:ascii="Times New Roman" w:hAnsi="Times New Roman" w:cs="Times New Roman"/>
+              <w:noProof/>
+              <w:webHidden/>
+              <w:sz w:val="28"/>
+              <w:szCs w:val="28"/>
+            </w:rPr>
+            <w:tab/>
+            <w:t>20</w:t>
+          </w:r>
+        </w:p>
+        <w:p>
+          <w:pPr>
+            <w:pStyle w:val="TOC1"/>
+            <w:ind w:left="216" w:hanging="216"/>
             <w:rPr>
               <w:rFonts w:eastAsiaTheme="minorEastAsia"/>
-              <w:noProof/>
-              <w:sz w:val="28"/>
-              <w:szCs w:val="28"/>
             </w:rPr>
           </w:pPr>
           <w:r>
             <w:rPr>
-              <w:rFonts w:ascii="Times New Roman" w:hAnsi="Times New Roman" w:cs="Times New Roman"/>
-              <w:noProof/>
-              <w:sz w:val="28"/>
-              <w:szCs w:val="28"/>
-            </w:rPr>
-            <w:t>1.3 Обоснование выбора языка разработки и баз данных</w:t>
-          </w:r>
-          <w:r>
-            <w:rPr>
-              <w:noProof/>
+              <w:rStyle w:val="Hyperlink"/>
+              <w:color w:val="auto"/>
+              <w:u w:val="none"/>
+            </w:rPr>
+            <w:t>2 Моделирование предметной области и разработка функциональных требований к программному средству</w:t>
+          </w:r>
+          <w:r>
+            <w:rPr>
               <w:webHidden/>
-              <w:sz w:val="28"/>
-              <w:szCs w:val="28"/>
             </w:rPr>
             <w:tab/>
-            <w:t>19</w:t>
+            <w:t>2</w:t>
+          </w:r>
+          <w:r>
+            <w:rPr>
+              <w:webHidden/>
+            </w:rPr>
+            <w:t>1</w:t>
           </w:r>
         </w:p>
         <w:p>
           <w:pPr>
             <w:pStyle w:val="TOC2"/>
-            <w:rPr>
-              <w:rFonts w:eastAsiaTheme="minorEastAsia"/>
+            <w:ind w:left="216" w:firstLine="0"/>
+            <w:rPr>
+              <w:rFonts w:ascii="Times New Roman" w:eastAsiaTheme="minorEastAsia" w:hAnsi="Times New Roman" w:cs="Times New Roman"/>
               <w:noProof/>
               <w:sz w:val="28"/>
               <w:szCs w:val="28"/>
@@ -2275,22 +2326,108 @@
           </w:pPr>
           <w:r>
             <w:rPr>
+              <w:rStyle w:val="Hyperlink"/>
               <w:rFonts w:ascii="Times New Roman" w:hAnsi="Times New Roman" w:cs="Times New Roman"/>
               <w:noProof/>
-              <w:sz w:val="28"/>
-              <w:szCs w:val="28"/>
-            </w:rPr>
-            <w:t>1.4 Требования к программному средству</w:t>
-          </w:r>
-          <w:r>
-            <w:rPr>
+              <w:color w:val="auto"/>
+              <w:sz w:val="28"/>
+              <w:szCs w:val="28"/>
+              <w:u w:val="none"/>
+            </w:rPr>
+            <w:t>2.1 Диаграмма прецедентов</w:t>
+          </w:r>
+          <w:r>
+            <w:rPr>
+              <w:rFonts w:ascii="Times New Roman" w:hAnsi="Times New Roman" w:cs="Times New Roman"/>
               <w:noProof/>
               <w:webHidden/>
               <w:sz w:val="28"/>
               <w:szCs w:val="28"/>
             </w:rPr>
             <w:tab/>
-            <w:t>22</w:t>
+            <w:t>2</w:t>
+          </w:r>
+          <w:r>
+            <w:rPr>
+              <w:rFonts w:ascii="Times New Roman" w:hAnsi="Times New Roman" w:cs="Times New Roman"/>
+              <w:noProof/>
+              <w:webHidden/>
+              <w:sz w:val="28"/>
+              <w:szCs w:val="28"/>
+            </w:rPr>
+            <w:t>1</w:t>
+          </w:r>
+          <w:bookmarkStart w:id="0" w:name="_GoBack"/>
+          <w:bookmarkEnd w:id="0"/>
+        </w:p>
+        <w:p>
+          <w:pPr>
+            <w:pStyle w:val="TOC2"/>
+            <w:ind w:left="216" w:firstLine="0"/>
+            <w:rPr>
+              <w:rFonts w:ascii="Times New Roman" w:eastAsiaTheme="minorEastAsia" w:hAnsi="Times New Roman" w:cs="Times New Roman"/>
+              <w:noProof/>
+              <w:sz w:val="28"/>
+              <w:szCs w:val="28"/>
+            </w:rPr>
+          </w:pPr>
+          <w:r>
+            <w:rPr>
+              <w:rStyle w:val="Hyperlink"/>
+              <w:rFonts w:ascii="Times New Roman" w:hAnsi="Times New Roman" w:cs="Times New Roman"/>
+              <w:noProof/>
+              <w:color w:val="auto"/>
+              <w:sz w:val="28"/>
+              <w:szCs w:val="28"/>
+              <w:u w:val="none"/>
+            </w:rPr>
+            <w:t>2.2 Общие требования к программному средству</w:t>
+          </w:r>
+          <w:r>
+            <w:rPr>
+              <w:rFonts w:ascii="Times New Roman" w:hAnsi="Times New Roman" w:cs="Times New Roman"/>
+              <w:noProof/>
+              <w:webHidden/>
+              <w:sz w:val="28"/>
+              <w:szCs w:val="28"/>
+            </w:rPr>
+            <w:tab/>
+            <w:t>24</w:t>
+          </w:r>
+        </w:p>
+        <w:p>
+          <w:pPr>
+            <w:pStyle w:val="TOC2"/>
+            <w:ind w:left="216" w:firstLine="0"/>
+            <w:rPr>
+              <w:rFonts w:ascii="Times New Roman" w:eastAsiaTheme="minorEastAsia" w:hAnsi="Times New Roman" w:cs="Times New Roman"/>
+              <w:noProof/>
+              <w:sz w:val="28"/>
+              <w:szCs w:val="28"/>
+            </w:rPr>
+          </w:pPr>
+          <w:r>
+            <w:rPr>
+              <w:rStyle w:val="Hyperlink"/>
+              <w:rFonts w:ascii="Times New Roman" w:hAnsi="Times New Roman" w:cs="Times New Roman"/>
+              <w:noProof/>
+              <w:color w:val="auto"/>
+              <w:sz w:val="28"/>
+              <w:szCs w:val="28"/>
+              <w:u w:val="none"/>
+            </w:rPr>
+            <w:t>2.3 Спецификация функциональных требований</w:t>
+          </w:r>
+          <w:r>
+            <w:rPr>
+              <w:rFonts w:ascii="Times New Roman" w:hAnsi="Times New Roman" w:cs="Times New Roman"/>
+              <w:noProof/>
+              <w:webHidden/>
+              <w:sz w:val="28"/>
+              <w:szCs w:val="28"/>
+            </w:rPr>
+            <w:tab/>
+            <w:t>25</w:t>
           </w:r>
         </w:p>
         <w:p>
@@ -2301,21 +2438,27 @@
             </w:rPr>
           </w:pPr>
           <w:r>
-            <w:t>2 Моделирование предметной области и разработка функциональных требований к программному средству</w:t>
+            <w:rPr>
+              <w:rStyle w:val="Hyperlink"/>
+              <w:color w:val="auto"/>
+              <w:u w:val="none"/>
+            </w:rPr>
+            <w:t>3 Проектирование программного средства</w:t>
           </w:r>
           <w:r>
             <w:rPr>
               <w:webHidden/>
             </w:rPr>
             <w:tab/>
-            <w:t>24</w:t>
+            <w:t>26</w:t>
           </w:r>
         </w:p>
         <w:p>
           <w:pPr>
             <w:pStyle w:val="TOC2"/>
-            <w:rPr>
-              <w:rFonts w:eastAsiaTheme="minorEastAsia"/>
+            <w:ind w:left="778" w:hanging="562"/>
+            <w:rPr>
+              <w:rFonts w:ascii="Times New Roman" w:eastAsiaTheme="minorEastAsia" w:hAnsi="Times New Roman" w:cs="Times New Roman"/>
               <w:noProof/>
               <w:sz w:val="28"/>
               <w:szCs w:val="28"/>
@@ -2323,29 +2466,34 @@
           </w:pPr>
           <w:r>
             <w:rPr>
+              <w:rStyle w:val="Hyperlink"/>
               <w:rFonts w:ascii="Times New Roman" w:hAnsi="Times New Roman" w:cs="Times New Roman"/>
               <w:noProof/>
-              <w:sz w:val="28"/>
-              <w:szCs w:val="28"/>
-            </w:rPr>
-            <w:t>2.1 Диаграмма прецедентов</w:t>
-          </w:r>
-          <w:r>
-            <w:rPr>
+              <w:color w:val="auto"/>
+              <w:sz w:val="28"/>
+              <w:szCs w:val="28"/>
+              <w:u w:val="none"/>
+            </w:rPr>
+            <w:t>3.1 Обоснование выбора языка разработки и баз данных</w:t>
+          </w:r>
+          <w:r>
+            <w:rPr>
+              <w:rFonts w:ascii="Times New Roman" w:hAnsi="Times New Roman" w:cs="Times New Roman"/>
               <w:noProof/>
               <w:webHidden/>
               <w:sz w:val="28"/>
               <w:szCs w:val="28"/>
             </w:rPr>
             <w:tab/>
-            <w:t>24</w:t>
+            <w:t>26</w:t>
           </w:r>
         </w:p>
         <w:p>
           <w:pPr>
             <w:pStyle w:val="TOC2"/>
-            <w:rPr>
-              <w:rFonts w:eastAsiaTheme="minorEastAsia"/>
+            <w:ind w:left="778" w:hanging="562"/>
+            <w:rPr>
+              <w:rFonts w:ascii="Times New Roman" w:eastAsiaTheme="minorEastAsia" w:hAnsi="Times New Roman" w:cs="Times New Roman"/>
               <w:noProof/>
               <w:sz w:val="28"/>
               <w:szCs w:val="28"/>
@@ -2353,29 +2501,34 @@
           </w:pPr>
           <w:r>
             <w:rPr>
+              <w:rStyle w:val="Hyperlink"/>
               <w:rFonts w:ascii="Times New Roman" w:hAnsi="Times New Roman" w:cs="Times New Roman"/>
               <w:noProof/>
-              <w:sz w:val="28"/>
-              <w:szCs w:val="28"/>
-            </w:rPr>
-            <w:t>2.2 Общие требования к программному средству</w:t>
-          </w:r>
-          <w:r>
-            <w:rPr>
+              <w:color w:val="auto"/>
+              <w:sz w:val="28"/>
+              <w:szCs w:val="28"/>
+              <w:u w:val="none"/>
+            </w:rPr>
+            <w:t>3.2 Разработка схемы работы программы</w:t>
+          </w:r>
+          <w:r>
+            <w:rPr>
+              <w:rFonts w:ascii="Times New Roman" w:hAnsi="Times New Roman" w:cs="Times New Roman"/>
               <w:noProof/>
               <w:webHidden/>
               <w:sz w:val="28"/>
               <w:szCs w:val="28"/>
             </w:rPr>
             <w:tab/>
-            <w:t>27</w:t>
+            <w:t>28</w:t>
           </w:r>
         </w:p>
         <w:p>
           <w:pPr>
             <w:pStyle w:val="TOC2"/>
-            <w:rPr>
-              <w:rFonts w:eastAsiaTheme="minorEastAsia"/>
+            <w:ind w:left="778" w:hanging="562"/>
+            <w:rPr>
+              <w:rFonts w:ascii="Times New Roman" w:eastAsiaTheme="minorEastAsia" w:hAnsi="Times New Roman" w:cs="Times New Roman"/>
               <w:noProof/>
               <w:sz w:val="28"/>
               <w:szCs w:val="28"/>
@@ -2383,22 +2536,96 @@
           </w:pPr>
           <w:r>
             <w:rPr>
+              <w:rStyle w:val="Hyperlink"/>
               <w:rFonts w:ascii="Times New Roman" w:hAnsi="Times New Roman" w:cs="Times New Roman"/>
               <w:noProof/>
-              <w:sz w:val="28"/>
-              <w:szCs w:val="28"/>
-            </w:rPr>
-            <w:t>2.3 Спецификация функциональных требований</w:t>
-          </w:r>
-          <w:r>
-            <w:rPr>
+              <w:color w:val="auto"/>
+              <w:sz w:val="28"/>
+              <w:szCs w:val="28"/>
+              <w:u w:val="none"/>
+            </w:rPr>
+            <w:t>3.3 Разработка алгоритма редактирования ассета</w:t>
+          </w:r>
+          <w:r>
+            <w:rPr>
+              <w:rFonts w:ascii="Times New Roman" w:hAnsi="Times New Roman" w:cs="Times New Roman"/>
               <w:noProof/>
               <w:webHidden/>
               <w:sz w:val="28"/>
               <w:szCs w:val="28"/>
             </w:rPr>
             <w:tab/>
-            <w:t>28</w:t>
+            <w:t>31</w:t>
+          </w:r>
+        </w:p>
+        <w:p>
+          <w:pPr>
+            <w:pStyle w:val="TOC2"/>
+            <w:ind w:left="778" w:hanging="562"/>
+            <w:rPr>
+              <w:rFonts w:ascii="Times New Roman" w:eastAsiaTheme="minorEastAsia" w:hAnsi="Times New Roman" w:cs="Times New Roman"/>
+              <w:noProof/>
+              <w:sz w:val="28"/>
+              <w:szCs w:val="28"/>
+            </w:rPr>
+          </w:pPr>
+          <w:r>
+            <w:rPr>
+              <w:rStyle w:val="Hyperlink"/>
+              <w:rFonts w:ascii="Times New Roman" w:hAnsi="Times New Roman" w:cs="Times New Roman"/>
+              <w:noProof/>
+              <w:color w:val="auto"/>
+              <w:sz w:val="28"/>
+              <w:szCs w:val="28"/>
+              <w:u w:val="none"/>
+            </w:rPr>
+            <w:t>3.4 Структура программного средства</w:t>
+          </w:r>
+          <w:r>
+            <w:rPr>
+              <w:rFonts w:ascii="Times New Roman" w:hAnsi="Times New Roman" w:cs="Times New Roman"/>
+              <w:noProof/>
+              <w:webHidden/>
+              <w:sz w:val="28"/>
+              <w:szCs w:val="28"/>
+            </w:rPr>
+            <w:tab/>
+            <w:t>33</w:t>
+          </w:r>
+        </w:p>
+        <w:p>
+          <w:pPr>
+            <w:pStyle w:val="TOC2"/>
+            <w:ind w:left="778" w:hanging="562"/>
+            <w:rPr>
+              <w:rFonts w:ascii="Times New Roman" w:eastAsiaTheme="minorEastAsia" w:hAnsi="Times New Roman" w:cs="Times New Roman"/>
+              <w:noProof/>
+              <w:sz w:val="28"/>
+              <w:szCs w:val="28"/>
+            </w:rPr>
+          </w:pPr>
+          <w:r>
+            <w:rPr>
+              <w:rStyle w:val="Hyperlink"/>
+              <w:rFonts w:ascii="Times New Roman" w:hAnsi="Times New Roman" w:cs="Times New Roman"/>
+              <w:noProof/>
+              <w:color w:val="auto"/>
+              <w:sz w:val="28"/>
+              <w:szCs w:val="28"/>
+              <w:u w:val="none"/>
+            </w:rPr>
+            <w:t>3.5 Развертывание программного средства</w:t>
+          </w:r>
+          <w:r>
+            <w:rPr>
+              <w:rFonts w:ascii="Times New Roman" w:hAnsi="Times New Roman" w:cs="Times New Roman"/>
+              <w:noProof/>
+              <w:webHidden/>
+              <w:sz w:val="28"/>
+              <w:szCs w:val="28"/>
+            </w:rPr>
+            <w:tab/>
+            <w:t>34</w:t>
           </w:r>
         </w:p>
         <w:p>
@@ -2409,21 +2636,27 @@
             </w:rPr>
           </w:pPr>
           <w:r>
-            <w:t>3 Проектирование программного средства</w:t>
+            <w:rPr>
+              <w:rStyle w:val="Hyperlink"/>
+              <w:color w:val="auto"/>
+              <w:u w:val="none"/>
+            </w:rPr>
+            <w:t>4 Разработка программного средства</w:t>
           </w:r>
           <w:r>
             <w:rPr>
               <w:webHidden/>
             </w:rPr>
             <w:tab/>
-            <w:t>29</w:t>
+            <w:t>42</w:t>
           </w:r>
         </w:p>
         <w:p>
           <w:pPr>
             <w:pStyle w:val="TOC2"/>
-            <w:rPr>
-              <w:rFonts w:eastAsiaTheme="minorEastAsia"/>
+            <w:ind w:left="216" w:firstLine="0"/>
+            <w:rPr>
+              <w:rFonts w:ascii="Times New Roman" w:eastAsiaTheme="minorEastAsia" w:hAnsi="Times New Roman" w:cs="Times New Roman"/>
               <w:noProof/>
               <w:sz w:val="28"/>
               <w:szCs w:val="28"/>
@@ -2431,59 +2664,139 @@
           </w:pPr>
           <w:r>
             <w:rPr>
+              <w:rStyle w:val="Hyperlink"/>
               <w:rFonts w:ascii="Times New Roman" w:hAnsi="Times New Roman" w:cs="Times New Roman"/>
               <w:noProof/>
-              <w:sz w:val="28"/>
-              <w:szCs w:val="28"/>
-            </w:rPr>
-            <w:t>3.1 Разработка схемы работы программы</w:t>
-          </w:r>
-          <w:r>
-            <w:rPr>
+              <w:color w:val="auto"/>
+              <w:sz w:val="28"/>
+              <w:szCs w:val="28"/>
+              <w:u w:val="none"/>
+            </w:rPr>
+            <w:t>4.1 Разработка основных модулей программного средства</w:t>
+          </w:r>
+          <w:r>
+            <w:rPr>
+              <w:rFonts w:ascii="Times New Roman" w:hAnsi="Times New Roman" w:cs="Times New Roman"/>
               <w:noProof/>
               <w:webHidden/>
               <w:sz w:val="28"/>
               <w:szCs w:val="28"/>
             </w:rPr>
             <w:tab/>
-            <w:t>29</w:t>
+            <w:t>42</w:t>
           </w:r>
         </w:p>
         <w:p>
           <w:pPr>
             <w:pStyle w:val="TOC2"/>
+            <w:ind w:left="216" w:firstLine="0"/>
+            <w:rPr>
+              <w:rFonts w:ascii="Times New Roman" w:eastAsiaTheme="minorEastAsia" w:hAnsi="Times New Roman" w:cs="Times New Roman"/>
+              <w:noProof/>
+              <w:sz w:val="28"/>
+              <w:szCs w:val="28"/>
+            </w:rPr>
+          </w:pPr>
+          <w:r>
+            <w:rPr>
+              <w:rStyle w:val="Hyperlink"/>
+              <w:rFonts w:ascii="Times New Roman" w:hAnsi="Times New Roman" w:cs="Times New Roman"/>
+              <w:noProof/>
+              <w:color w:val="auto"/>
+              <w:sz w:val="28"/>
+              <w:szCs w:val="28"/>
+              <w:u w:val="none"/>
+            </w:rPr>
+            <w:t xml:space="preserve">4.2 Использование docker контейнеров при разработке </w:t>
+          </w:r>
+          <w:r>
+            <w:rPr>
+              <w:rStyle w:val="Hyperlink"/>
+              <w:rFonts w:ascii="Times New Roman" w:hAnsi="Times New Roman" w:cs="Times New Roman"/>
+              <w:noProof/>
+              <w:color w:val="auto"/>
+              <w:sz w:val="28"/>
+              <w:szCs w:val="28"/>
+              <w:u w:val="none"/>
+            </w:rPr>
+            <w:t>П</w:t>
+          </w:r>
+          <w:r>
+            <w:rPr>
+              <w:rStyle w:val="Hyperlink"/>
+              <w:rFonts w:ascii="Times New Roman" w:hAnsi="Times New Roman" w:cs="Times New Roman"/>
+              <w:noProof/>
+              <w:color w:val="auto"/>
+              <w:sz w:val="28"/>
+              <w:szCs w:val="28"/>
+              <w:u w:val="none"/>
+            </w:rPr>
+            <w:t>С</w:t>
+          </w:r>
+          <w:r>
+            <w:rPr>
+              <w:rFonts w:ascii="Times New Roman" w:hAnsi="Times New Roman" w:cs="Times New Roman"/>
+              <w:noProof/>
+              <w:webHidden/>
+              <w:sz w:val="28"/>
+              <w:szCs w:val="28"/>
+            </w:rPr>
+            <w:tab/>
+            <w:t>48</w:t>
+          </w:r>
+        </w:p>
+        <w:p>
+          <w:pPr>
+            <w:pStyle w:val="TOC1"/>
             <w:rPr>
               <w:rFonts w:eastAsiaTheme="minorEastAsia"/>
-              <w:noProof/>
-              <w:sz w:val="28"/>
-              <w:szCs w:val="28"/>
             </w:rPr>
           </w:pPr>
           <w:r>
             <w:rPr>
-              <w:rFonts w:ascii="Times New Roman" w:hAnsi="Times New Roman" w:cs="Times New Roman"/>
-              <w:noProof/>
-              <w:sz w:val="28"/>
-              <w:szCs w:val="28"/>
-            </w:rPr>
-            <w:t>3.2 Разработка алгоритма редактирования ассета</w:t>
-          </w:r>
-          <w:r>
-            <w:rPr>
-              <w:noProof/>
+              <w:rStyle w:val="Hyperlink"/>
+              <w:color w:val="auto"/>
+              <w:u w:val="none"/>
+            </w:rPr>
+            <w:t>5 Тестирование программного средства</w:t>
+          </w:r>
+          <w:r>
+            <w:rPr>
               <w:webHidden/>
-              <w:sz w:val="28"/>
-              <w:szCs w:val="28"/>
             </w:rPr>
             <w:tab/>
-            <w:t>31</w:t>
+            <w:t>50</w:t>
+          </w:r>
+        </w:p>
+        <w:p>
+          <w:pPr>
+            <w:pStyle w:val="TOC1"/>
+            <w:rPr>
+              <w:rFonts w:eastAsiaTheme="minorEastAsia"/>
+            </w:rPr>
+          </w:pPr>
+          <w:r>
+            <w:rPr>
+              <w:rStyle w:val="Hyperlink"/>
+              <w:color w:val="auto"/>
+              <w:u w:val="none"/>
+            </w:rPr>
+            <w:t>6 Руководство по установке и использованию</w:t>
+          </w:r>
+          <w:r>
+            <w:rPr>
+              <w:webHidden/>
+            </w:rPr>
+            <w:tab/>
+            <w:t>56</w:t>
           </w:r>
         </w:p>
         <w:p>
           <w:pPr>
             <w:pStyle w:val="TOC2"/>
-            <w:rPr>
-              <w:rFonts w:eastAsiaTheme="minorEastAsia"/>
+            <w:ind w:left="216" w:firstLine="0"/>
+            <w:rPr>
+              <w:rFonts w:ascii="Times New Roman" w:eastAsiaTheme="minorEastAsia" w:hAnsi="Times New Roman" w:cs="Times New Roman"/>
               <w:noProof/>
               <w:sz w:val="28"/>
               <w:szCs w:val="28"/>
@@ -2491,29 +2804,34 @@
           </w:pPr>
           <w:r>
             <w:rPr>
+              <w:rStyle w:val="Hyperlink"/>
               <w:rFonts w:ascii="Times New Roman" w:hAnsi="Times New Roman" w:cs="Times New Roman"/>
               <w:noProof/>
-              <w:sz w:val="28"/>
-              <w:szCs w:val="28"/>
-            </w:rPr>
-            <w:t>3.3 Структура программного средства</w:t>
-          </w:r>
-          <w:r>
-            <w:rPr>
+              <w:color w:val="auto"/>
+              <w:sz w:val="28"/>
+              <w:szCs w:val="28"/>
+              <w:u w:val="none"/>
+            </w:rPr>
+            <w:t>6.1 Установка необходимых программ и библиотек</w:t>
+          </w:r>
+          <w:r>
+            <w:rPr>
+              <w:rFonts w:ascii="Times New Roman" w:hAnsi="Times New Roman" w:cs="Times New Roman"/>
               <w:noProof/>
               <w:webHidden/>
               <w:sz w:val="28"/>
               <w:szCs w:val="28"/>
             </w:rPr>
             <w:tab/>
-            <w:t>33</w:t>
+            <w:t>56</w:t>
           </w:r>
         </w:p>
         <w:p>
           <w:pPr>
             <w:pStyle w:val="TOC2"/>
-            <w:rPr>
-              <w:rFonts w:eastAsiaTheme="minorEastAsia"/>
+            <w:ind w:left="216" w:firstLine="0"/>
+            <w:rPr>
+              <w:rFonts w:ascii="Times New Roman" w:eastAsiaTheme="minorEastAsia" w:hAnsi="Times New Roman" w:cs="Times New Roman"/>
               <w:noProof/>
               <w:sz w:val="28"/>
               <w:szCs w:val="28"/>
@@ -2521,47 +2839,67 @@
           </w:pPr>
           <w:r>
             <w:rPr>
+              <w:rStyle w:val="Hyperlink"/>
               <w:rFonts w:ascii="Times New Roman" w:hAnsi="Times New Roman" w:cs="Times New Roman"/>
               <w:noProof/>
-              <w:sz w:val="28"/>
-              <w:szCs w:val="28"/>
-            </w:rPr>
-            <w:t>3.4 Развертывание программного средства</w:t>
-          </w:r>
-          <w:r>
-            <w:rPr>
+              <w:color w:val="auto"/>
+              <w:sz w:val="28"/>
+              <w:szCs w:val="28"/>
+              <w:u w:val="none"/>
+            </w:rPr>
+            <w:t>6.2 Руководство пользователя</w:t>
+          </w:r>
+          <w:r>
+            <w:rPr>
+              <w:rFonts w:ascii="Times New Roman" w:hAnsi="Times New Roman" w:cs="Times New Roman"/>
               <w:noProof/>
               <w:webHidden/>
               <w:sz w:val="28"/>
               <w:szCs w:val="28"/>
             </w:rPr>
             <w:tab/>
-            <w:t>35</w:t>
+            <w:t>59</w:t>
           </w:r>
         </w:p>
         <w:p>
           <w:pPr>
             <w:pStyle w:val="TOC1"/>
+            <w:ind w:left="216" w:hanging="216"/>
             <w:rPr>
               <w:rFonts w:eastAsiaTheme="minorEastAsia"/>
             </w:rPr>
           </w:pPr>
           <w:r>
-            <w:t>4 Разработка программного средства</w:t>
+            <w:rPr>
+              <w:rStyle w:val="Hyperlink"/>
+              <w:color w:val="auto"/>
+              <w:u w:val="none"/>
+            </w:rPr>
+            <w:t>7</w:t>
+          </w:r>
+          <w:r>
+            <w:rPr>
+              <w:rStyle w:val="Hyperlink"/>
+              <w:rFonts w:eastAsia="Times New Roman"/>
+              <w:color w:val="auto"/>
+              <w:u w:val="none"/>
+            </w:rPr>
+            <w:t xml:space="preserve"> Технико-экономическое обоснование разработки и использования программного средства управления электронными документами на преприятии</w:t>
           </w:r>
           <w:r>
             <w:rPr>
               <w:webHidden/>
             </w:rPr>
             <w:tab/>
-            <w:t>43</w:t>
+            <w:t>66</w:t>
           </w:r>
         </w:p>
         <w:p>
           <w:pPr>
             <w:pStyle w:val="TOC2"/>
-            <w:rPr>
-              <w:rFonts w:eastAsiaTheme="minorEastAsia"/>
+            <w:ind w:left="216" w:firstLine="0"/>
+            <w:rPr>
+              <w:rFonts w:ascii="Times New Roman" w:eastAsiaTheme="minorEastAsia" w:hAnsi="Times New Roman" w:cs="Times New Roman"/>
               <w:noProof/>
               <w:sz w:val="28"/>
               <w:szCs w:val="28"/>
@@ -2569,29 +2907,70 @@
           </w:pPr>
           <w:r>
             <w:rPr>
+              <w:rStyle w:val="Hyperlink"/>
+              <w:rFonts w:ascii="Times New Roman" w:eastAsia="Times New Roman" w:hAnsi="Times New Roman" w:cs="Times New Roman"/>
+              <w:noProof/>
+              <w:color w:val="auto"/>
+              <w:sz w:val="28"/>
+              <w:szCs w:val="28"/>
+              <w:u w:val="none"/>
+            </w:rPr>
+            <w:t>7.1</w:t>
+          </w:r>
+          <w:r>
+            <w:rPr>
+              <w:rStyle w:val="Hyperlink"/>
               <w:rFonts w:ascii="Times New Roman" w:hAnsi="Times New Roman" w:cs="Times New Roman"/>
               <w:noProof/>
-              <w:sz w:val="28"/>
-              <w:szCs w:val="28"/>
-            </w:rPr>
-            <w:t>4.1 Разработка основных модулей программного средства</w:t>
-          </w:r>
-          <w:r>
-            <w:rPr>
+              <w:color w:val="auto"/>
+              <w:sz w:val="28"/>
+              <w:szCs w:val="28"/>
+              <w:u w:val="none"/>
+            </w:rPr>
+            <w:t xml:space="preserve"> Краткая характеристика разрабатываемого </w:t>
+          </w:r>
+          <w:r>
+            <w:rPr>
+              <w:rStyle w:val="Hyperlink"/>
+              <w:rFonts w:ascii="Times New Roman" w:hAnsi="Times New Roman" w:cs="Times New Roman"/>
+              <w:noProof/>
+              <w:color w:val="auto"/>
+              <w:sz w:val="28"/>
+              <w:szCs w:val="28"/>
+              <w:u w:val="none"/>
+            </w:rPr>
+            <w:t>П</w:t>
+          </w:r>
+          <w:r>
+            <w:rPr>
+              <w:rStyle w:val="Hyperlink"/>
+              <w:rFonts w:ascii="Times New Roman" w:hAnsi="Times New Roman" w:cs="Times New Roman"/>
+              <w:noProof/>
+              <w:color w:val="auto"/>
+              <w:sz w:val="28"/>
+              <w:szCs w:val="28"/>
+              <w:u w:val="none"/>
+            </w:rPr>
+            <w:t>С</w:t>
+          </w:r>
+          <w:r>
+            <w:rPr>
+              <w:rFonts w:ascii="Times New Roman" w:hAnsi="Times New Roman" w:cs="Times New Roman"/>
               <w:noProof/>
               <w:webHidden/>
               <w:sz w:val="28"/>
               <w:szCs w:val="28"/>
             </w:rPr>
             <w:tab/>
-            <w:t>43</w:t>
+            <w:t>66</w:t>
           </w:r>
         </w:p>
         <w:p>
           <w:pPr>
             <w:pStyle w:val="TOC2"/>
-            <w:rPr>
-              <w:rFonts w:eastAsiaTheme="minorEastAsia"/>
+            <w:ind w:left="216" w:firstLine="0"/>
+            <w:rPr>
+              <w:rFonts w:ascii="Times New Roman" w:eastAsiaTheme="minorEastAsia" w:hAnsi="Times New Roman" w:cs="Times New Roman"/>
               <w:noProof/>
               <w:sz w:val="28"/>
               <w:szCs w:val="28"/>
@@ -2599,22 +2978,121 @@
           </w:pPr>
           <w:r>
             <w:rPr>
+              <w:rStyle w:val="Hyperlink"/>
+              <w:rFonts w:ascii="Times New Roman" w:eastAsia="Times New Roman" w:hAnsi="Times New Roman" w:cs="Times New Roman"/>
+              <w:noProof/>
+              <w:color w:val="auto"/>
+              <w:sz w:val="28"/>
+              <w:szCs w:val="28"/>
+              <w:u w:val="none"/>
+            </w:rPr>
+            <w:t xml:space="preserve">7.2 Расчет затрат на разработку </w:t>
+          </w:r>
+          <w:r>
+            <w:rPr>
+              <w:rStyle w:val="Hyperlink"/>
+              <w:rFonts w:ascii="Times New Roman" w:eastAsia="Times New Roman" w:hAnsi="Times New Roman" w:cs="Times New Roman"/>
+              <w:noProof/>
+              <w:color w:val="auto"/>
+              <w:sz w:val="28"/>
+              <w:szCs w:val="28"/>
+              <w:u w:val="none"/>
+            </w:rPr>
+            <w:t>П</w:t>
+          </w:r>
+          <w:r>
+            <w:rPr>
+              <w:rStyle w:val="Hyperlink"/>
+              <w:rFonts w:ascii="Times New Roman" w:eastAsia="Times New Roman" w:hAnsi="Times New Roman" w:cs="Times New Roman"/>
+              <w:noProof/>
+              <w:color w:val="auto"/>
+              <w:sz w:val="28"/>
+              <w:szCs w:val="28"/>
+              <w:u w:val="none"/>
+            </w:rPr>
+            <w:t>С</w:t>
+          </w:r>
+          <w:r>
+            <w:rPr>
               <w:rFonts w:ascii="Times New Roman" w:hAnsi="Times New Roman" w:cs="Times New Roman"/>
               <w:noProof/>
-              <w:sz w:val="28"/>
-              <w:szCs w:val="28"/>
-            </w:rPr>
-            <w:t>4.2 Использование docker контейнеров при разработке по</w:t>
-          </w:r>
-          <w:r>
-            <w:rPr>
-              <w:noProof/>
               <w:webHidden/>
               <w:sz w:val="28"/>
               <w:szCs w:val="28"/>
             </w:rPr>
             <w:tab/>
-            <w:t>49</w:t>
+            <w:t>66</w:t>
+          </w:r>
+        </w:p>
+        <w:p>
+          <w:pPr>
+            <w:pStyle w:val="TOC2"/>
+            <w:ind w:left="216" w:firstLine="0"/>
+            <w:rPr>
+              <w:rFonts w:ascii="Times New Roman" w:eastAsiaTheme="minorEastAsia" w:hAnsi="Times New Roman" w:cs="Times New Roman"/>
+              <w:noProof/>
+              <w:sz w:val="28"/>
+              <w:szCs w:val="28"/>
+            </w:rPr>
+          </w:pPr>
+          <w:r>
+            <w:rPr>
+              <w:rStyle w:val="Hyperlink"/>
+              <w:rFonts w:ascii="Times New Roman" w:eastAsia="Times New Roman" w:hAnsi="Times New Roman" w:cs="Times New Roman"/>
+              <w:noProof/>
+              <w:color w:val="auto"/>
+              <w:sz w:val="28"/>
+              <w:szCs w:val="28"/>
+              <w:u w:val="none"/>
+            </w:rPr>
+            <w:t>7.3</w:t>
+          </w:r>
+          <w:r>
+            <w:rPr>
+              <w:rStyle w:val="Hyperlink"/>
+              <w:rFonts w:ascii="Times New Roman" w:hAnsi="Times New Roman" w:cs="Times New Roman"/>
+              <w:noProof/>
+              <w:color w:val="auto"/>
+              <w:sz w:val="28"/>
+              <w:szCs w:val="28"/>
+              <w:u w:val="none"/>
+            </w:rPr>
+            <w:t xml:space="preserve"> Оценка результата от продажи </w:t>
+          </w:r>
+          <w:r>
+            <w:rPr>
+              <w:rStyle w:val="Hyperlink"/>
+              <w:rFonts w:ascii="Times New Roman" w:hAnsi="Times New Roman" w:cs="Times New Roman"/>
+              <w:noProof/>
+              <w:color w:val="auto"/>
+              <w:sz w:val="28"/>
+              <w:szCs w:val="28"/>
+              <w:u w:val="none"/>
+            </w:rPr>
+            <w:t>П</w:t>
+          </w:r>
+          <w:r>
+            <w:rPr>
+              <w:rStyle w:val="Hyperlink"/>
+              <w:rFonts w:ascii="Times New Roman" w:hAnsi="Times New Roman" w:cs="Times New Roman"/>
+              <w:noProof/>
+              <w:color w:val="auto"/>
+              <w:sz w:val="28"/>
+              <w:szCs w:val="28"/>
+              <w:u w:val="none"/>
+            </w:rPr>
+            <w:t>С</w:t>
+          </w:r>
+          <w:r>
+            <w:rPr>
+              <w:rFonts w:ascii="Times New Roman" w:hAnsi="Times New Roman" w:cs="Times New Roman"/>
+              <w:noProof/>
+              <w:webHidden/>
+              <w:sz w:val="28"/>
+              <w:szCs w:val="28"/>
+            </w:rPr>
+            <w:tab/>
+            <w:t>69</w:t>
           </w:r>
         </w:p>
         <w:p>
@@ -2625,14 +3103,19 @@
             </w:rPr>
           </w:pPr>
           <w:r>
-            <w:t>5 Тестирование программного средства</w:t>
+            <w:rPr>
+              <w:rStyle w:val="Hyperlink"/>
+              <w:color w:val="auto"/>
+              <w:u w:val="none"/>
+            </w:rPr>
+            <w:t>Заключение</w:t>
           </w:r>
           <w:r>
             <w:rPr>
               <w:webHidden/>
             </w:rPr>
             <w:tab/>
-            <w:t>51</w:t>
+            <w:t>74</w:t>
           </w:r>
         </w:p>
         <w:p>
@@ -2643,74 +3126,19 @@
             </w:rPr>
           </w:pPr>
           <w:r>
-            <w:t>6 Руководство по установке и использованию</w:t>
+            <w:rPr>
+              <w:rStyle w:val="Hyperlink"/>
+              <w:color w:val="auto"/>
+              <w:u w:val="none"/>
+            </w:rPr>
+            <w:t>Список использованных источников</w:t>
           </w:r>
           <w:r>
             <w:rPr>
               <w:webHidden/>
             </w:rPr>
             <w:tab/>
-            <w:t>57</w:t>
-          </w:r>
-        </w:p>
-        <w:p>
-          <w:pPr>
-            <w:pStyle w:val="TOC2"/>
-            <w:rPr>
-              <w:rFonts w:eastAsiaTheme="minorEastAsia"/>
-              <w:noProof/>
-              <w:sz w:val="28"/>
-              <w:szCs w:val="28"/>
-            </w:rPr>
-          </w:pPr>
-          <w:r>
-            <w:rPr>
-              <w:rFonts w:ascii="Times New Roman" w:hAnsi="Times New Roman" w:cs="Times New Roman"/>
-              <w:noProof/>
-              <w:sz w:val="28"/>
-              <w:szCs w:val="28"/>
-            </w:rPr>
-            <w:t>6.1 Установка необходимых программ и библиотек</w:t>
-          </w:r>
-          <w:r>
-            <w:rPr>
-              <w:noProof/>
-              <w:webHidden/>
-              <w:sz w:val="28"/>
-              <w:szCs w:val="28"/>
-            </w:rPr>
-            <w:tab/>
-            <w:t>57</w:t>
-          </w:r>
-        </w:p>
-        <w:p>
-          <w:pPr>
-            <w:pStyle w:val="TOC2"/>
-            <w:rPr>
-              <w:rFonts w:eastAsiaTheme="minorEastAsia"/>
-              <w:noProof/>
-              <w:sz w:val="28"/>
-              <w:szCs w:val="28"/>
-            </w:rPr>
-          </w:pPr>
-          <w:r>
-            <w:rPr>
-              <w:rFonts w:ascii="Times New Roman" w:hAnsi="Times New Roman" w:cs="Times New Roman"/>
-              <w:noProof/>
-              <w:sz w:val="28"/>
-              <w:szCs w:val="28"/>
-            </w:rPr>
-            <w:t>6.2 Руководство пользователя</w:t>
-          </w:r>
-          <w:r>
-            <w:rPr>
-              <w:noProof/>
-              <w:webHidden/>
-              <w:sz w:val="28"/>
-              <w:szCs w:val="28"/>
-            </w:rPr>
-            <w:tab/>
-            <w:t>60</w:t>
+            <w:t>75</w:t>
           </w:r>
         </w:p>
         <w:p>
@@ -2721,184 +3149,53 @@
             </w:rPr>
           </w:pPr>
           <w:r>
-            <w:t>7</w:t>
-          </w:r>
-          <w:r>
-            <w:rPr>
-              <w:rFonts w:eastAsia="Times New Roman"/>
-            </w:rPr>
-            <w:t xml:space="preserve"> Технико-экономическое обоснование разработки и использования программного средства управления электронными документами на преприятии</w:t>
+            <w:rPr>
+              <w:rStyle w:val="Hyperlink"/>
+              <w:color w:val="auto"/>
+              <w:u w:val="none"/>
+            </w:rPr>
+            <w:t>Приложение А</w:t>
           </w:r>
           <w:r>
             <w:rPr>
               <w:webHidden/>
             </w:rPr>
             <w:tab/>
-            <w:t>67</w:t>
-          </w:r>
-        </w:p>
-        <w:p>
-          <w:pPr>
-            <w:pStyle w:val="TOC2"/>
-            <w:rPr>
-              <w:rFonts w:eastAsiaTheme="minorEastAsia"/>
-              <w:noProof/>
-              <w:sz w:val="28"/>
-              <w:szCs w:val="28"/>
-            </w:rPr>
-          </w:pPr>
-          <w:r>
-            <w:rPr>
-              <w:rFonts w:ascii="Times New Roman" w:eastAsia="Times New Roman" w:hAnsi="Times New Roman" w:cs="Times New Roman"/>
-              <w:noProof/>
-              <w:sz w:val="28"/>
-              <w:szCs w:val="28"/>
-            </w:rPr>
-            <w:t>7.1</w:t>
-          </w:r>
-          <w:r>
-            <w:rPr>
-              <w:rFonts w:ascii="Times New Roman" w:hAnsi="Times New Roman" w:cs="Times New Roman"/>
-              <w:noProof/>
-              <w:sz w:val="28"/>
-              <w:szCs w:val="28"/>
-            </w:rPr>
-            <w:t xml:space="preserve"> Краткая характеристика разрабатываемого по</w:t>
-          </w:r>
-          <w:r>
-            <w:rPr>
-              <w:noProof/>
+          </w:r>
+          <w:r>
+            <w:rPr>
               <w:webHidden/>
-              <w:sz w:val="28"/>
-              <w:szCs w:val="28"/>
-            </w:rPr>
-            <w:tab/>
-            <w:t>67</w:t>
-          </w:r>
-        </w:p>
-        <w:p>
-          <w:pPr>
-            <w:pStyle w:val="TOC2"/>
-            <w:rPr>
-              <w:rFonts w:eastAsiaTheme="minorEastAsia"/>
-              <w:noProof/>
-              <w:sz w:val="28"/>
-              <w:szCs w:val="28"/>
-            </w:rPr>
-          </w:pPr>
-          <w:r>
-            <w:rPr>
-              <w:rFonts w:ascii="Times New Roman" w:eastAsia="Times New Roman" w:hAnsi="Times New Roman" w:cs="Times New Roman"/>
-              <w:noProof/>
-              <w:sz w:val="28"/>
-              <w:szCs w:val="28"/>
-            </w:rPr>
-            <w:t>7.2 Расчет затрат на разработку по</w:t>
-          </w:r>
-          <w:r>
-            <w:rPr>
-              <w:noProof/>
+            </w:rPr>
+            <w:fldChar w:fldCharType="begin"/>
+          </w:r>
+          <w:r>
+            <w:rPr>
               <w:webHidden/>
-              <w:sz w:val="28"/>
-              <w:szCs w:val="28"/>
-            </w:rPr>
-            <w:tab/>
-            <w:t>67</w:t>
-          </w:r>
-        </w:p>
-        <w:p>
-          <w:pPr>
-            <w:pStyle w:val="TOC2"/>
-            <w:rPr>
-              <w:rFonts w:eastAsiaTheme="minorEastAsia"/>
-              <w:noProof/>
-              <w:sz w:val="28"/>
-              <w:szCs w:val="28"/>
-            </w:rPr>
-          </w:pPr>
-          <w:r>
-            <w:rPr>
-              <w:rFonts w:ascii="Times New Roman" w:eastAsia="Times New Roman" w:hAnsi="Times New Roman" w:cs="Times New Roman"/>
-              <w:noProof/>
-              <w:sz w:val="28"/>
-              <w:szCs w:val="28"/>
-            </w:rPr>
-            <w:t>7.3</w:t>
-          </w:r>
-          <w:r>
-            <w:rPr>
-              <w:rFonts w:ascii="Times New Roman" w:hAnsi="Times New Roman" w:cs="Times New Roman"/>
-              <w:noProof/>
-              <w:sz w:val="28"/>
-              <w:szCs w:val="28"/>
-            </w:rPr>
-            <w:t xml:space="preserve"> Оценка результата от продажи по</w:t>
-          </w:r>
-          <w:r>
-            <w:rPr>
-              <w:noProof/>
+            </w:rPr>
+            <w:instrText xml:space="preserve"> PAGEREF _Toc483954060 \h </w:instrText>
+          </w:r>
+          <w:r>
+            <w:rPr>
               <w:webHidden/>
-              <w:sz w:val="28"/>
-              <w:szCs w:val="28"/>
-            </w:rPr>
-            <w:tab/>
-            <w:t>70</w:t>
-          </w:r>
-        </w:p>
-        <w:p>
-          <w:pPr>
-            <w:pStyle w:val="TOC1"/>
-            <w:rPr>
-              <w:rFonts w:eastAsiaTheme="minorEastAsia"/>
-            </w:rPr>
-          </w:pPr>
-          <w:r>
-            <w:t>Заключение</w:t>
-          </w:r>
-          <w:bookmarkStart w:id="0" w:name="_GoBack"/>
-          <w:bookmarkEnd w:id="0"/>
+            </w:rPr>
+          </w:r>
           <w:r>
             <w:rPr>
               <w:webHidden/>
             </w:rPr>
-            <w:tab/>
-            <w:t>75</w:t>
-          </w:r>
-        </w:p>
-        <w:p>
-          <w:pPr>
-            <w:pStyle w:val="TOC1"/>
-            <w:rPr>
-              <w:rFonts w:eastAsiaTheme="minorEastAsia"/>
-            </w:rPr>
-          </w:pPr>
-          <w:r>
-            <w:t>Список использованных источников</w:t>
+            <w:fldChar w:fldCharType="separate"/>
           </w:r>
           <w:r>
             <w:rPr>
               <w:webHidden/>
             </w:rPr>
-            <w:tab/>
-            <w:t>76</w:t>
-          </w:r>
-        </w:p>
-        <w:p>
-          <w:pPr>
-            <w:pStyle w:val="TOC1"/>
-            <w:rPr>
-              <w:rFonts w:eastAsiaTheme="minorEastAsia"/>
-            </w:rPr>
-          </w:pPr>
-          <w:r>
-            <w:t>Приложение А Текст программы</w:t>
+            <w:t>77</w:t>
           </w:r>
           <w:r>
             <w:rPr>
               <w:webHidden/>
             </w:rPr>
-            <w:tab/>
-            <w:t>78</w:t>
+            <w:fldChar w:fldCharType="end"/>
           </w:r>
         </w:p>
         <w:p>
@@ -2924,6 +3221,28 @@
         </w:p>
       </w:sdtContent>
     </w:sdt>
+    <w:p>
+      <w:pPr>
+        <w:spacing w:after="0" w:line="240" w:lineRule="auto"/>
+        <w:rPr>
+          <w:bCs/>
+          <w:noProof/>
+          <w:sz w:val="28"/>
+          <w:szCs w:val="28"/>
+        </w:rPr>
+      </w:pPr>
+    </w:p>
+    <w:p>
+      <w:pPr>
+        <w:spacing w:after="0" w:line="240" w:lineRule="auto"/>
+        <w:rPr>
+          <w:bCs/>
+          <w:noProof/>
+          <w:sz w:val="28"/>
+          <w:szCs w:val="28"/>
+        </w:rPr>
+      </w:pPr>
+    </w:p>
     <w:p>
       <w:pPr>
         <w:pStyle w:val="TOC1"/>

</xml_diff>

<commit_message>
Removed unnessesaru files and fixed paging for diplom
</commit_message>
<xml_diff>
--- a/explanatory_notes/FORMAL_NOSTI.docx
+++ b/explanatory_notes/FORMAL_NOSTI.docx
@@ -387,18 +387,8 @@
                 <w:sz w:val="28"/>
                 <w:szCs w:val="28"/>
               </w:rPr>
-              <w:t xml:space="preserve">____________Н. В. </w:t>
+              <w:t>____________Н. В. Лапицкая</w:t>
             </w:r>
-            <w:proofErr w:type="spellStart"/>
-            <w:r>
-              <w:rPr>
-                <w:rFonts w:ascii="Times New Roman" w:eastAsia="Times New Roman" w:hAnsi="Times New Roman" w:cs="Times New Roman"/>
-                <w:sz w:val="28"/>
-                <w:szCs w:val="28"/>
-              </w:rPr>
-              <w:t>Лапицкая</w:t>
-            </w:r>
-            <w:proofErr w:type="spellEnd"/>
           </w:p>
         </w:tc>
       </w:tr>
@@ -733,8 +723,10 @@
                 <w:sz w:val="28"/>
                 <w:szCs w:val="28"/>
               </w:rPr>
-              <w:t>Студентка</w:t>
+              <w:t>Студент</w:t>
             </w:r>
+            <w:bookmarkStart w:id="0" w:name="_GoBack"/>
+            <w:bookmarkEnd w:id="0"/>
           </w:p>
         </w:tc>
         <w:tc>
@@ -827,7 +819,6 @@
               </w:rPr>
               <w:t xml:space="preserve">. </w:t>
             </w:r>
-            <w:proofErr w:type="spellStart"/>
             <w:r>
               <w:rPr>
                 <w:rFonts w:ascii="Times New Roman" w:eastAsia="Times New Roman" w:hAnsi="Times New Roman" w:cs="Times New Roman"/>
@@ -836,7 +827,6 @@
               </w:rPr>
               <w:t>Навицикй</w:t>
             </w:r>
-            <w:proofErr w:type="spellEnd"/>
           </w:p>
         </w:tc>
       </w:tr>
@@ -1352,18 +1342,8 @@
                 <w:sz w:val="28"/>
                 <w:szCs w:val="28"/>
               </w:rPr>
-              <w:t xml:space="preserve"> </w:t>
+              <w:t xml:space="preserve"> Рыковская</w:t>
             </w:r>
-            <w:proofErr w:type="spellStart"/>
-            <w:r>
-              <w:rPr>
-                <w:rFonts w:ascii="Times New Roman" w:eastAsia="Times New Roman" w:hAnsi="Times New Roman" w:cs="Times New Roman"/>
-                <w:sz w:val="28"/>
-                <w:szCs w:val="28"/>
-              </w:rPr>
-              <w:t>Рыковская</w:t>
-            </w:r>
-            <w:proofErr w:type="spellEnd"/>
           </w:p>
         </w:tc>
       </w:tr>
@@ -1468,7 +1448,6 @@
                 <w:szCs w:val="28"/>
               </w:rPr>
             </w:pPr>
-            <w:proofErr w:type="spellStart"/>
             <w:r>
               <w:rPr>
                 <w:rFonts w:ascii="Times New Roman" w:eastAsia="Times New Roman" w:hAnsi="Times New Roman" w:cs="Times New Roman"/>
@@ -1477,7 +1456,6 @@
               </w:rPr>
               <w:t>Нормоконтролер</w:t>
             </w:r>
-            <w:proofErr w:type="spellEnd"/>
           </w:p>
         </w:tc>
         <w:tc>
@@ -2031,13 +2009,8 @@
         <w:pStyle w:val="-4"/>
       </w:pPr>
       <w:r>
-        <w:t xml:space="preserve">Приведено </w:t>
-      </w:r>
-      <w:proofErr w:type="spellStart"/>
-      <w:r>
-        <w:t>технико</w:t>
-      </w:r>
-      <w:proofErr w:type="spellEnd"/>
+        <w:t>Приведено технико</w:t>
+      </w:r>
       <w:r>
         <w:t>–</w:t>
       </w:r>
@@ -2080,6 +2053,7 @@
           <w:rFonts w:asciiTheme="minorHAnsi" w:eastAsiaTheme="minorHAnsi" w:hAnsiTheme="minorHAnsi" w:cstheme="minorBidi"/>
           <w:sz w:val="28"/>
           <w:szCs w:val="28"/>
+          <w:lang w:val="ru-RU"/>
         </w:rPr>
         <w:id w:val="1439721562"/>
         <w:docPartObj>
@@ -2091,7 +2065,6 @@
         <w:rPr>
           <w:bCs/>
           <w:noProof/>
-          <w:lang w:val="ru-RU"/>
         </w:rPr>
       </w:sdtEndPr>
       <w:sdtContent>
@@ -2357,8 +2330,6 @@
             </w:rPr>
             <w:t>1</w:t>
           </w:r>
-          <w:bookmarkStart w:id="0" w:name="_GoBack"/>
-          <w:bookmarkEnd w:id="0"/>
         </w:p>
         <w:p>
           <w:pPr>
@@ -3321,18 +3292,8 @@
           <w:sz w:val="28"/>
           <w:szCs w:val="28"/>
         </w:rPr>
-        <w:t xml:space="preserve"> (</w:t>
-      </w:r>
-      <w:proofErr w:type="spellStart"/>
-      <w:r>
-        <w:rPr>
-          <w:rFonts w:ascii="Times New Roman" w:hAnsi="Times New Roman" w:cs="Times New Roman"/>
-          <w:sz w:val="28"/>
-          <w:szCs w:val="28"/>
-        </w:rPr>
-        <w:t>software</w:t>
-      </w:r>
-      <w:proofErr w:type="spellEnd"/>
+        <w:t xml:space="preserve"> (software</w:t>
+      </w:r>
       <w:r>
         <w:rPr>
           <w:rFonts w:ascii="Times New Roman" w:hAnsi="Times New Roman" w:cs="Times New Roman"/>
@@ -3630,61 +3591,7 @@
           <w:sz w:val="28"/>
           <w:szCs w:val="28"/>
         </w:rPr>
-        <w:t xml:space="preserve"> (</w:t>
-      </w:r>
-      <w:proofErr w:type="spellStart"/>
-      <w:r>
-        <w:rPr>
-          <w:rFonts w:ascii="Times New Roman" w:hAnsi="Times New Roman" w:cs="Times New Roman"/>
-          <w:sz w:val="28"/>
-          <w:szCs w:val="28"/>
-        </w:rPr>
-        <w:t>Digital</w:t>
-      </w:r>
-      <w:proofErr w:type="spellEnd"/>
-      <w:r>
-        <w:rPr>
-          <w:rFonts w:ascii="Times New Roman" w:hAnsi="Times New Roman" w:cs="Times New Roman"/>
-          <w:sz w:val="28"/>
-          <w:szCs w:val="28"/>
-        </w:rPr>
-        <w:t xml:space="preserve"> </w:t>
-      </w:r>
-      <w:proofErr w:type="spellStart"/>
-      <w:r>
-        <w:rPr>
-          <w:rFonts w:ascii="Times New Roman" w:hAnsi="Times New Roman" w:cs="Times New Roman"/>
-          <w:sz w:val="28"/>
-          <w:szCs w:val="28"/>
-        </w:rPr>
-        <w:t>Asset</w:t>
-      </w:r>
-      <w:proofErr w:type="spellEnd"/>
-      <w:r>
-        <w:rPr>
-          <w:rFonts w:ascii="Times New Roman" w:hAnsi="Times New Roman" w:cs="Times New Roman"/>
-          <w:sz w:val="28"/>
-          <w:szCs w:val="28"/>
-        </w:rPr>
-        <w:t xml:space="preserve"> </w:t>
-      </w:r>
-      <w:proofErr w:type="spellStart"/>
-      <w:r>
-        <w:rPr>
-          <w:rFonts w:ascii="Times New Roman" w:hAnsi="Times New Roman" w:cs="Times New Roman"/>
-          <w:sz w:val="28"/>
-          <w:szCs w:val="28"/>
-        </w:rPr>
-        <w:t>Management</w:t>
-      </w:r>
-      <w:proofErr w:type="spellEnd"/>
-      <w:r>
-        <w:rPr>
-          <w:rFonts w:ascii="Times New Roman" w:hAnsi="Times New Roman" w:cs="Times New Roman"/>
-          <w:sz w:val="28"/>
-          <w:szCs w:val="28"/>
-        </w:rPr>
-        <w:t>) – Система управления цифровыми документами.</w:t>
+        <w:t xml:space="preserve"> (Digital Asset Management) – Система управления цифровыми документами.</w:t>
       </w:r>
     </w:p>
     <w:p>
@@ -3698,7 +3605,6 @@
           <w:szCs w:val="28"/>
         </w:rPr>
       </w:pPr>
-      <w:proofErr w:type="spellStart"/>
       <w:r>
         <w:rPr>
           <w:rFonts w:ascii="Times New Roman" w:hAnsi="Times New Roman" w:cs="Times New Roman"/>
@@ -3708,7 +3614,6 @@
         </w:rPr>
         <w:t>Ассет</w:t>
       </w:r>
-      <w:proofErr w:type="spellEnd"/>
       <w:r>
         <w:rPr>
           <w:rFonts w:ascii="Times New Roman" w:hAnsi="Times New Roman" w:cs="Times New Roman"/>
@@ -3744,25 +3649,7 @@
           <w:sz w:val="28"/>
           <w:szCs w:val="28"/>
         </w:rPr>
-        <w:t xml:space="preserve"> – вспомогательная информация конкретного </w:t>
-      </w:r>
-      <w:proofErr w:type="spellStart"/>
-      <w:r>
-        <w:rPr>
-          <w:rFonts w:ascii="Times New Roman" w:hAnsi="Times New Roman" w:cs="Times New Roman"/>
-          <w:sz w:val="28"/>
-          <w:szCs w:val="28"/>
-        </w:rPr>
-        <w:t>ассета</w:t>
-      </w:r>
-      <w:proofErr w:type="spellEnd"/>
-      <w:r>
-        <w:rPr>
-          <w:rFonts w:ascii="Times New Roman" w:hAnsi="Times New Roman" w:cs="Times New Roman"/>
-          <w:sz w:val="28"/>
-          <w:szCs w:val="28"/>
-        </w:rPr>
-        <w:t>.</w:t>
+        <w:t xml:space="preserve"> – вспомогательная информация конкретного ассета.</w:t>
       </w:r>
     </w:p>
     <w:p>

</xml_diff>